<commit_message>
Foi incluido o projeto 'avr-examples'
</commit_message>
<xml_diff>
--- a/docs/ambiente_desenvolvimento.docx
+++ b/docs/ambiente_desenvolvimento.docx
@@ -860,18 +860,7 @@
           <w:i/>
           <w:iCs/>
         </w:rPr>
-        <w:t xml:space="preserve">sudo </w:t>
-      </w:r>
-      <w:r>
-        <w:rPr>
-          <w:rStyle w:val="Nfaseforte"/>
-          <w:rFonts w:ascii="Liberation Mono" w:hAnsi="Liberation Mono"/>
-          <w:b w:val="false"/>
-          <w:bCs w:val="false"/>
-          <w:i/>
-          <w:iCs/>
-        </w:rPr>
-        <w:t>apt-get install git-core</w:t>
+        <w:t>sudo apt-get install git-core</w:t>
       </w:r>
     </w:p>
     <w:p>
@@ -1018,19 +1007,17 @@
           <w:t>your_email@youremail.com</w:t>
         </w:r>
       </w:hyperlink>
-      <w:hyperlink r:id="rId11">
-        <w:r>
-          <w:rPr>
-            <w:rStyle w:val="Nfaseforte"/>
-            <w:rFonts w:ascii="Liberation Mono" w:hAnsi="Liberation Mono"/>
-            <w:b w:val="false"/>
-            <w:bCs w:val="false"/>
-            <w:i/>
-            <w:iCs/>
-          </w:rPr>
-          <w:t>”</w:t>
-        </w:r>
-      </w:hyperlink>
+      <w:r>
+        <w:rPr>
+          <w:rStyle w:val="Nfaseforte"/>
+          <w:rFonts w:ascii="Liberation Mono" w:hAnsi="Liberation Mono"/>
+          <w:b w:val="false"/>
+          <w:bCs w:val="false"/>
+          <w:i/>
+          <w:iCs/>
+        </w:rPr>
+        <w:t>”</w:t>
+      </w:r>
     </w:p>
     <w:p>
       <w:pPr>
@@ -1139,7 +1126,7 @@
         </w:rPr>
         <w:t xml:space="preserve">Abra a página do GitHub e vá nas </w:t>
       </w:r>
-      <w:hyperlink r:id="rId12">
+      <w:hyperlink r:id="rId11">
         <w:r>
           <w:rPr>
             <w:rStyle w:val="Nfaseforte"/>
@@ -1407,7 +1394,7 @@
         </w:rPr>
         <w:t xml:space="preserve">Apache Ant é uma ferramenta utilizada para </w:t>
       </w:r>
-      <w:hyperlink r:id="rId13">
+      <w:hyperlink r:id="rId12">
         <w:r>
           <w:rPr>
             <w:rStyle w:val="LinkdaInternet"/>
@@ -1430,7 +1417,7 @@
         </w:rPr>
         <w:t xml:space="preserve"> na construção de </w:t>
       </w:r>
-      <w:hyperlink r:id="rId14">
+      <w:hyperlink r:id="rId13">
         <w:r>
           <w:rPr>
             <w:rStyle w:val="LinkdaInternet"/>
@@ -1454,7 +1441,7 @@
         </w:rPr>
         <w:t xml:space="preserve">. Ela é similar ao </w:t>
       </w:r>
-      <w:hyperlink r:id="rId15">
+      <w:hyperlink r:id="rId14">
         <w:r>
           <w:rPr>
             <w:rStyle w:val="LinkdaInternet"/>
@@ -1477,7 +1464,7 @@
         </w:rPr>
         <w:t xml:space="preserve"> mas é escrita na linguagem </w:t>
       </w:r>
-      <w:hyperlink r:id="rId16">
+      <w:hyperlink r:id="rId15">
         <w:r>
           <w:rPr>
             <w:rStyle w:val="LinkdaInternet"/>
@@ -1666,7 +1653,7 @@
         </w:rPr>
         <w:t xml:space="preserve">wget </w:t>
       </w:r>
-      <w:hyperlink r:id="rId17">
+      <w:hyperlink r:id="rId16">
         <w:r>
           <w:rPr>
             <w:rStyle w:val="LinkdaInternet"/>
@@ -2038,7 +2025,7 @@
         </w:rPr>
         <w:t xml:space="preserve">Apache Maven, ou simplesmente Maven, é uma ferramenta de </w:t>
       </w:r>
-      <w:hyperlink r:id="rId18">
+      <w:hyperlink r:id="rId17">
         <w:r>
           <w:rPr>
             <w:rStyle w:val="LinkdaInternet"/>
@@ -2061,7 +2048,7 @@
         </w:rPr>
         <w:t xml:space="preserve"> utilizada primariamente em projetos </w:t>
       </w:r>
-      <w:hyperlink r:id="rId19">
+      <w:hyperlink r:id="rId18">
         <w:r>
           <w:rPr>
             <w:rStyle w:val="LinkdaInternet"/>
@@ -2084,7 +2071,7 @@
         </w:rPr>
         <w:t xml:space="preserve">. Ela é similar à ferramenta </w:t>
       </w:r>
-      <w:hyperlink r:id="rId20">
+      <w:hyperlink r:id="rId19">
         <w:r>
           <w:rPr>
             <w:rStyle w:val="LinkdaInternet"/>
@@ -2107,7 +2094,7 @@
         </w:rPr>
         <w:t xml:space="preserve">, mas é baseada em conceitos e trabalhos diferentes em um modo diferente. Também é utilizada para construir e gerenciar projetos escritos em </w:t>
       </w:r>
-      <w:hyperlink r:id="rId21">
+      <w:hyperlink r:id="rId20">
         <w:r>
           <w:rPr>
             <w:rStyle w:val="LinkdaInternet"/>
@@ -2130,7 +2117,7 @@
         </w:rPr>
         <w:t xml:space="preserve">, </w:t>
       </w:r>
-      <w:hyperlink r:id="rId22">
+      <w:hyperlink r:id="rId21">
         <w:r>
           <w:rPr>
             <w:rStyle w:val="LinkdaInternet"/>
@@ -2153,7 +2140,7 @@
         </w:rPr>
         <w:t xml:space="preserve">, </w:t>
       </w:r>
-      <w:hyperlink r:id="rId23">
+      <w:hyperlink r:id="rId22">
         <w:r>
           <w:rPr>
             <w:rStyle w:val="LinkdaInternet"/>
@@ -2342,7 +2329,7 @@
         </w:rPr>
         <w:t xml:space="preserve">wget </w:t>
       </w:r>
-      <w:hyperlink r:id="rId24">
+      <w:hyperlink r:id="rId23">
         <w:r>
           <w:rPr>
             <w:rStyle w:val="LinkdaInternet"/>
@@ -2722,7 +2709,7 @@
         </w:rPr>
         <w:t xml:space="preserve">O Tomcat é um </w:t>
       </w:r>
-      <w:hyperlink r:id="rId25">
+      <w:hyperlink r:id="rId24">
         <w:r>
           <w:rPr>
             <w:rStyle w:val="LinkdaInternet"/>
@@ -2745,7 +2732,7 @@
         </w:rPr>
         <w:t xml:space="preserve"> </w:t>
       </w:r>
-      <w:hyperlink r:id="rId26">
+      <w:hyperlink r:id="rId25">
         <w:r>
           <w:rPr>
             <w:rStyle w:val="LinkdaInternet"/>
@@ -2768,7 +2755,7 @@
         </w:rPr>
         <w:t xml:space="preserve">, mais especificamente, um </w:t>
       </w:r>
-      <w:hyperlink r:id="rId27">
+      <w:hyperlink r:id="rId26">
         <w:r>
           <w:rPr>
             <w:rStyle w:val="LinkdaInternet"/>
@@ -2812,7 +2799,7 @@
         </w:rPr>
         <w:t xml:space="preserve">. O Tomcat implementa, dentre outras de menor relevância, as tecnologias </w:t>
       </w:r>
-      <w:hyperlink r:id="rId28">
+      <w:hyperlink r:id="rId27">
         <w:r>
           <w:rPr>
             <w:rStyle w:val="LinkdaInternet"/>
@@ -2835,7 +2822,7 @@
         </w:rPr>
         <w:t xml:space="preserve"> e </w:t>
       </w:r>
-      <w:hyperlink r:id="rId29">
+      <w:hyperlink r:id="rId28">
         <w:r>
           <w:rPr>
             <w:rStyle w:val="LinkdaInternet"/>
@@ -3027,7 +3014,7 @@
         </w:rPr>
         <w:t xml:space="preserve">wget </w:t>
       </w:r>
-      <w:hyperlink r:id="rId30">
+      <w:hyperlink r:id="rId29">
         <w:r>
           <w:rPr>
             <w:rStyle w:val="Textooriginal"/>
@@ -3042,7 +3029,7 @@
           <w:t>http://mirror.nbtelecom.com.br/apache/tomcat/tomcat-8/v8.0.23/bin/apache-tomcat-</w:t>
         </w:r>
       </w:hyperlink>
-      <w:hyperlink r:id="rId31">
+      <w:hyperlink r:id="rId30">
         <w:r>
           <w:rPr>
             <w:rStyle w:val="Textooriginal"/>
@@ -3336,7 +3323,7 @@
         </w:rPr>
         <w:t xml:space="preserve">Gradle é uma ferramenta de </w:t>
       </w:r>
-      <w:hyperlink r:id="rId32">
+      <w:hyperlink r:id="rId31">
         <w:r>
           <w:rPr>
             <w:rStyle w:val="LinkdaInternet"/>
@@ -3365,7 +3352,7 @@
         </w:rPr>
         <w:t xml:space="preserve"> que se baseia em conceitos do </w:t>
       </w:r>
-      <w:hyperlink r:id="rId33">
+      <w:hyperlink r:id="rId32">
         <w:r>
           <w:rPr>
             <w:rStyle w:val="LinkdaInternet"/>
@@ -3381,7 +3368,7 @@
           <w:t>A</w:t>
         </w:r>
       </w:hyperlink>
-      <w:hyperlink r:id="rId34">
+      <w:hyperlink r:id="rId33">
         <w:r>
           <w:rPr>
             <w:rStyle w:val="LinkdaInternet"/>
@@ -3397,7 +3384,7 @@
           <w:t>pache A</w:t>
         </w:r>
       </w:hyperlink>
-      <w:hyperlink r:id="rId35">
+      <w:hyperlink r:id="rId34">
         <w:r>
           <w:rPr>
             <w:rStyle w:val="LinkdaInternet"/>
@@ -3593,7 +3580,7 @@
         </w:rPr>
         <w:t xml:space="preserve">wget </w:t>
       </w:r>
-      <w:hyperlink r:id="rId36">
+      <w:hyperlink r:id="rId35">
         <w:r>
           <w:rPr>
             <w:rStyle w:val="Textooriginal"/>
@@ -3944,7 +3931,7 @@
         </w:rPr>
         <w:t xml:space="preserve"> é uma </w:t>
       </w:r>
-      <w:hyperlink r:id="rId37">
+      <w:hyperlink r:id="rId36">
         <w:r>
           <w:rPr>
             <w:rStyle w:val="LinkdaInternet"/>
@@ -3959,7 +3946,7 @@
         </w:rPr>
         <w:t xml:space="preserve"> de propósito geral, </w:t>
       </w:r>
-      <w:hyperlink r:id="rId38">
+      <w:hyperlink r:id="rId37">
         <w:r>
           <w:rPr>
             <w:rStyle w:val="LinkdaInternet"/>
@@ -3974,7 +3961,7 @@
         </w:rPr>
         <w:t xml:space="preserve">, </w:t>
       </w:r>
-      <w:hyperlink r:id="rId39">
+      <w:hyperlink r:id="rId38">
         <w:r>
           <w:rPr>
             <w:rStyle w:val="LinkdaInternet"/>
@@ -3989,7 +3976,7 @@
         </w:rPr>
         <w:t xml:space="preserve">, </w:t>
       </w:r>
-      <w:hyperlink r:id="rId40">
+      <w:hyperlink r:id="rId39">
         <w:r>
           <w:rPr>
             <w:rStyle w:val="LinkdaInternet"/>
@@ -4004,7 +3991,7 @@
         </w:rPr>
         <w:t xml:space="preserve">, </w:t>
       </w:r>
-      <w:hyperlink r:id="rId41">
+      <w:hyperlink r:id="rId40">
         <w:r>
           <w:rPr>
             <w:rStyle w:val="LinkdaInternet"/>
@@ -4019,7 +4006,7 @@
         </w:rPr>
         <w:t xml:space="preserve">, criada em </w:t>
       </w:r>
-      <w:hyperlink r:id="rId42">
+      <w:hyperlink r:id="rId41">
         <w:r>
           <w:rPr>
             <w:rStyle w:val="LinkdaInternet"/>
@@ -4034,7 +4021,7 @@
         </w:rPr>
         <w:t xml:space="preserve">, por </w:t>
       </w:r>
-      <w:hyperlink r:id="rId43">
+      <w:hyperlink r:id="rId42">
         <w:r>
           <w:rPr>
             <w:rStyle w:val="LinkdaInternet"/>
@@ -4049,7 +4036,7 @@
         </w:rPr>
         <w:t xml:space="preserve">, no </w:t>
       </w:r>
-      <w:hyperlink r:id="rId44">
+      <w:hyperlink r:id="rId43">
         <w:r>
           <w:rPr>
             <w:rStyle w:val="LinkdaInternet"/>
@@ -4064,7 +4051,7 @@
         </w:rPr>
         <w:t xml:space="preserve"> </w:t>
       </w:r>
-      <w:hyperlink r:id="rId45">
+      <w:hyperlink r:id="rId44">
         <w:r>
           <w:rPr>
             <w:rStyle w:val="LinkdaInternet"/>
@@ -4079,7 +4066,7 @@
         </w:rPr>
         <w:t xml:space="preserve">, para desenvolver o </w:t>
       </w:r>
-      <w:hyperlink r:id="rId46">
+      <w:hyperlink r:id="rId45">
         <w:r>
           <w:rPr>
             <w:rStyle w:val="LinkdaInternet"/>
@@ -4094,7 +4081,7 @@
         </w:rPr>
         <w:t xml:space="preserve"> </w:t>
       </w:r>
-      <w:hyperlink r:id="rId47">
+      <w:hyperlink r:id="rId46">
         <w:r>
           <w:rPr>
             <w:rStyle w:val="LinkdaInternet"/>
@@ -4109,7 +4096,7 @@
         </w:rPr>
         <w:t xml:space="preserve"> (que foi originalmente escrito em </w:t>
       </w:r>
-      <w:hyperlink r:id="rId48">
+      <w:hyperlink r:id="rId47">
         <w:r>
           <w:rPr>
             <w:rStyle w:val="LinkdaInternet"/>
@@ -4149,7 +4136,7 @@
         </w:rPr>
         <w:t xml:space="preserve"> (em </w:t>
       </w:r>
-      <w:hyperlink r:id="rId49">
+      <w:hyperlink r:id="rId48">
         <w:r>
           <w:rPr>
             <w:rStyle w:val="LinkdaInternet"/>
@@ -4164,7 +4151,7 @@
         </w:rPr>
         <w:t xml:space="preserve"> lê-se "cê mais mais", em </w:t>
       </w:r>
-      <w:hyperlink r:id="rId50">
+      <w:hyperlink r:id="rId49">
         <w:r>
           <w:rPr>
             <w:rStyle w:val="LinkdaInternet"/>
@@ -4192,7 +4179,7 @@
         </w:rPr>
         <w:t xml:space="preserve">) é uma </w:t>
       </w:r>
-      <w:hyperlink r:id="rId51">
+      <w:hyperlink r:id="rId50">
         <w:r>
           <w:rPr>
             <w:rStyle w:val="LinkdaInternet"/>
@@ -4207,7 +4194,7 @@
         </w:rPr>
         <w:t xml:space="preserve"> </w:t>
       </w:r>
-      <w:hyperlink r:id="rId52">
+      <w:hyperlink r:id="rId51">
         <w:r>
           <w:rPr>
             <w:rStyle w:val="LinkdaInternet"/>
@@ -4222,7 +4209,7 @@
         </w:rPr>
         <w:t xml:space="preserve"> e de uso geral. A linguagem é considerada de médio nível, pois combina características de linguagens de </w:t>
       </w:r>
-      <w:hyperlink r:id="rId53">
+      <w:hyperlink r:id="rId52">
         <w:r>
           <w:rPr>
             <w:rStyle w:val="LinkdaInternet"/>
@@ -4237,7 +4224,7 @@
         </w:rPr>
         <w:t xml:space="preserve"> e </w:t>
       </w:r>
-      <w:hyperlink r:id="rId54">
+      <w:hyperlink r:id="rId53">
         <w:r>
           <w:rPr>
             <w:rStyle w:val="LinkdaInternet"/>
@@ -4252,7 +4239,7 @@
         </w:rPr>
         <w:t xml:space="preserve"> níveis. Desde os </w:t>
       </w:r>
-      <w:hyperlink r:id="rId55">
+      <w:hyperlink r:id="rId54">
         <w:r>
           <w:rPr>
             <w:rStyle w:val="LinkdaInternet"/>
@@ -4267,7 +4254,7 @@
         </w:rPr>
         <w:t xml:space="preserve"> é uma das linguagens comerciais mais populares, sendo bastante usada também na </w:t>
       </w:r>
-      <w:hyperlink r:id="rId56">
+      <w:hyperlink r:id="rId55">
         <w:r>
           <w:rPr>
             <w:rStyle w:val="LinkdaInternet"/>
@@ -4292,7 +4279,7 @@
           <w:rFonts w:ascii="Liberation Mono" w:hAnsi="Liberation Mono"/>
         </w:rPr>
       </w:pPr>
-      <w:hyperlink r:id="rId57">
+      <w:hyperlink r:id="rId56">
         <w:r>
           <w:rPr>
             <w:rStyle w:val="LinkdaInternet"/>
@@ -4314,7 +4301,7 @@
         </w:rPr>
         <w:t xml:space="preserve">C with </w:t>
       </w:r>
-      <w:hyperlink r:id="rId58">
+      <w:hyperlink r:id="rId57">
         <w:r>
           <w:rPr>
             <w:rStyle w:val="LinkdaInternet"/>
@@ -4364,7 +4351,7 @@
         </w:rPr>
         <w:t xml:space="preserve">C com </w:t>
       </w:r>
-      <w:hyperlink r:id="rId59">
+      <w:hyperlink r:id="rId58">
         <w:r>
           <w:rPr>
             <w:rStyle w:val="LinkdaInternet"/>
@@ -4380,7 +4367,7 @@
         </w:rPr>
         <w:t xml:space="preserve"> em português) em </w:t>
       </w:r>
-      <w:hyperlink r:id="rId60">
+      <w:hyperlink r:id="rId59">
         <w:r>
           <w:rPr>
             <w:rStyle w:val="LinkdaInternet"/>
@@ -4395,7 +4382,7 @@
         </w:rPr>
         <w:t xml:space="preserve"> no </w:t>
       </w:r>
-      <w:hyperlink r:id="rId61">
+      <w:hyperlink r:id="rId60">
         <w:r>
           <w:rPr>
             <w:rStyle w:val="LinkdaInternet"/>
@@ -4410,7 +4397,7 @@
         </w:rPr>
         <w:t xml:space="preserve"> como um adicional à linguagem </w:t>
       </w:r>
-      <w:hyperlink r:id="rId62">
+      <w:hyperlink r:id="rId61">
         <w:r>
           <w:rPr>
             <w:rStyle w:val="LinkdaInternet"/>
@@ -4425,7 +4412,7 @@
         </w:rPr>
         <w:t xml:space="preserve">. Novas características foram adicionadas com o tempo, como funções virtuais, sobrecarga de </w:t>
       </w:r>
-      <w:hyperlink r:id="rId63">
+      <w:hyperlink r:id="rId62">
         <w:r>
           <w:rPr>
             <w:rStyle w:val="LinkdaInternet"/>
@@ -4440,7 +4427,7 @@
         </w:rPr>
         <w:t xml:space="preserve">, </w:t>
       </w:r>
-      <w:hyperlink r:id="rId64">
+      <w:hyperlink r:id="rId63">
         <w:r>
           <w:rPr>
             <w:rStyle w:val="LinkdaInternet"/>
@@ -4455,7 +4442,7 @@
         </w:rPr>
         <w:t xml:space="preserve">, gabaritos e </w:t>
       </w:r>
-      <w:hyperlink r:id="rId65">
+      <w:hyperlink r:id="rId64">
         <w:r>
           <w:rPr>
             <w:rStyle w:val="LinkdaInternet"/>
@@ -4470,7 +4457,7 @@
         </w:rPr>
         <w:t xml:space="preserve">. Após a padronização </w:t>
       </w:r>
-      <w:hyperlink r:id="rId66">
+      <w:hyperlink r:id="rId65">
         <w:r>
           <w:rPr>
             <w:rStyle w:val="LinkdaInternet"/>
@@ -4485,7 +4472,7 @@
         </w:rPr>
         <w:t xml:space="preserve"> realizada em </w:t>
       </w:r>
-      <w:hyperlink r:id="rId67">
+      <w:hyperlink r:id="rId66">
         <w:r>
           <w:rPr>
             <w:rStyle w:val="LinkdaInternet"/>
@@ -4500,7 +4487,7 @@
         </w:rPr>
         <w:t xml:space="preserve"> e a posterior revisão realizada em </w:t>
       </w:r>
-      <w:hyperlink r:id="rId68">
+      <w:hyperlink r:id="rId67">
         <w:r>
           <w:rPr>
             <w:rStyle w:val="LinkdaInternet"/>
@@ -4515,7 +4502,7 @@
         </w:rPr>
         <w:t xml:space="preserve">, uma nova versão da especificação da linguagem foi lançada em dezembro de </w:t>
       </w:r>
-      <w:hyperlink r:id="rId69">
+      <w:hyperlink r:id="rId68">
         <w:r>
           <w:rPr>
             <w:rStyle w:val="LinkdaInternet"/>
@@ -4530,7 +4517,7 @@
         </w:rPr>
         <w:t xml:space="preserve">, conhecida informalmente como </w:t>
       </w:r>
-      <w:hyperlink r:id="rId70">
+      <w:hyperlink r:id="rId69">
         <w:bookmarkStart w:id="3" w:name="cite_ref-11"/>
         <w:bookmarkEnd w:id="3"/>
         <w:r>
@@ -4617,6 +4604,364 @@
     <w:p>
       <w:pPr>
         <w:pStyle w:val="Normal"/>
+        <w:ind w:left="709" w:right="0" w:hanging="0"/>
+        <w:rPr/>
+      </w:pPr>
+      <w:r>
+        <w:rPr/>
+      </w:r>
+    </w:p>
+    <w:p>
+      <w:pPr>
+        <w:pStyle w:val="Normal"/>
+        <w:ind w:left="0" w:right="0" w:hanging="0"/>
+        <w:rPr>
+          <w:rStyle w:val="Textooriginal"/>
+          <w:rFonts w:ascii="Liberation Mono" w:hAnsi="Liberation Mono"/>
+          <w:b/>
+          <w:bCs/>
+          <w:i/>
+          <w:iCs/>
+          <w:sz w:val="32"/>
+          <w:szCs w:val="32"/>
+        </w:rPr>
+      </w:pPr>
+      <w:r>
+        <w:rPr>
+          <w:rStyle w:val="Textooriginal"/>
+          <w:rFonts w:ascii="Liberation Mono" w:hAnsi="Liberation Mono"/>
+          <w:b/>
+          <w:bCs/>
+          <w:i/>
+          <w:iCs/>
+          <w:sz w:val="32"/>
+          <w:szCs w:val="32"/>
+        </w:rPr>
+        <w:t>Instalar o AVR</w:t>
+      </w:r>
+    </w:p>
+    <w:p>
+      <w:pPr>
+        <w:pStyle w:val="Normal"/>
+        <w:ind w:left="0" w:right="0" w:hanging="0"/>
+        <w:rPr/>
+      </w:pPr>
+      <w:r>
+        <w:rPr/>
+      </w:r>
+    </w:p>
+    <w:p>
+      <w:pPr>
+        <w:pStyle w:val="Normal"/>
+        <w:numPr>
+          <w:ilvl w:val="0"/>
+          <w:numId w:val="24"/>
+        </w:numPr>
+        <w:rPr>
+          <w:rFonts w:ascii="Liberation Mono" w:hAnsi="Liberation Mono"/>
+        </w:rPr>
+      </w:pPr>
+      <w:r>
+        <w:rPr>
+          <w:rFonts w:ascii="Liberation Mono" w:hAnsi="Liberation Mono"/>
+          <w:b/>
+        </w:rPr>
+        <w:t>AVR</w:t>
+      </w:r>
+      <w:r>
+        <w:rPr>
+          <w:rFonts w:ascii="Liberation Mono" w:hAnsi="Liberation Mono"/>
+        </w:rPr>
+        <w:t xml:space="preserve"> é um </w:t>
+      </w:r>
+      <w:hyperlink r:id="rId70">
+        <w:r>
+          <w:rPr>
+            <w:rStyle w:val="LinkdaInternet"/>
+            <w:rFonts w:ascii="Liberation Mono" w:hAnsi="Liberation Mono"/>
+          </w:rPr>
+          <w:t>microcontrolador</w:t>
+        </w:r>
+      </w:hyperlink>
+      <w:r>
+        <w:rPr>
+          <w:rFonts w:ascii="Liberation Mono" w:hAnsi="Liberation Mono"/>
+        </w:rPr>
+        <w:t xml:space="preserve"> </w:t>
+      </w:r>
+      <w:hyperlink r:id="rId71">
+        <w:r>
+          <w:rPr>
+            <w:rStyle w:val="LinkdaInternet"/>
+            <w:rFonts w:ascii="Liberation Mono" w:hAnsi="Liberation Mono"/>
+          </w:rPr>
+          <w:t>RISC</w:t>
+        </w:r>
+      </w:hyperlink>
+      <w:r>
+        <w:rPr>
+          <w:rFonts w:ascii="Liberation Mono" w:hAnsi="Liberation Mono"/>
+        </w:rPr>
+        <w:t xml:space="preserve"> de </w:t>
+      </w:r>
+      <w:hyperlink r:id="rId72">
+        <w:r>
+          <w:rPr>
+            <w:rStyle w:val="LinkdaInternet"/>
+            <w:rFonts w:ascii="Liberation Mono" w:hAnsi="Liberation Mono"/>
+          </w:rPr>
+          <w:t>chip</w:t>
+        </w:r>
+      </w:hyperlink>
+      <w:r>
+        <w:rPr>
+          <w:rFonts w:ascii="Liberation Mono" w:hAnsi="Liberation Mono"/>
+        </w:rPr>
+        <w:t xml:space="preserve"> único com uma </w:t>
+      </w:r>
+      <w:hyperlink r:id="rId73">
+        <w:r>
+          <w:rPr>
+            <w:rStyle w:val="LinkdaInternet"/>
+            <w:rFonts w:ascii="Liberation Mono" w:hAnsi="Liberation Mono"/>
+          </w:rPr>
+          <w:t>arquitetura Harvard modificada</w:t>
+        </w:r>
+      </w:hyperlink>
+      <w:r>
+        <w:rPr>
+          <w:rFonts w:ascii="Liberation Mono" w:hAnsi="Liberation Mono"/>
+        </w:rPr>
+        <w:t xml:space="preserve"> de </w:t>
+      </w:r>
+      <w:hyperlink r:id="rId74">
+        <w:r>
+          <w:rPr>
+            <w:rStyle w:val="LinkdaInternet"/>
+            <w:rFonts w:ascii="Liberation Mono" w:hAnsi="Liberation Mono"/>
+          </w:rPr>
+          <w:t>8-bit</w:t>
+        </w:r>
+      </w:hyperlink>
+      <w:r>
+        <w:rPr>
+          <w:rFonts w:ascii="Liberation Mono" w:hAnsi="Liberation Mono"/>
+        </w:rPr>
+        <w:t xml:space="preserve"> (µC),</w:t>
+      </w:r>
+      <w:r>
+        <w:fldChar w:fldCharType="begin"/>
+      </w:r>
+      <w:r>
+        <w:instrText> HYPERLINK "https://pt.wikipedia.org/wiki/Atmel_AVR" \l "cite_note-mestradoufsc-1"</w:instrText>
+      </w:r>
+      <w:r>
+        <w:fldChar w:fldCharType="separate"/>
+      </w:r>
+      <w:bookmarkStart w:id="4" w:name="cite_ref-mestradoufsc_1-0"/>
+      <w:bookmarkEnd w:id="4"/>
+      <w:r>
+        <w:rPr>
+          <w:rStyle w:val="LinkdaInternet"/>
+          <w:rFonts w:ascii="Liberation Mono" w:hAnsi="Liberation Mono"/>
+        </w:rPr>
+        <w:t>1</w:t>
+      </w:r>
+      <w:r>
+        <w:fldChar w:fldCharType="end"/>
+      </w:r>
+      <w:r>
+        <w:rPr>
+          <w:rFonts w:ascii="Liberation Mono" w:hAnsi="Liberation Mono"/>
+        </w:rPr>
+        <w:t xml:space="preserve"> desenvolvido pela </w:t>
+      </w:r>
+      <w:hyperlink r:id="rId75">
+        <w:r>
+          <w:rPr>
+            <w:rStyle w:val="LinkdaInternet"/>
+            <w:rFonts w:ascii="Liberation Mono" w:hAnsi="Liberation Mono"/>
+          </w:rPr>
+          <w:t>Atmel</w:t>
+        </w:r>
+      </w:hyperlink>
+      <w:r>
+        <w:rPr>
+          <w:rFonts w:ascii="Liberation Mono" w:hAnsi="Liberation Mono"/>
+        </w:rPr>
+        <w:t xml:space="preserve"> em </w:t>
+      </w:r>
+      <w:hyperlink r:id="rId76">
+        <w:r>
+          <w:rPr>
+            <w:rStyle w:val="LinkdaInternet"/>
+            <w:rFonts w:ascii="Liberation Mono" w:hAnsi="Liberation Mono"/>
+          </w:rPr>
+          <w:t>1996</w:t>
+        </w:r>
+      </w:hyperlink>
+      <w:r>
+        <w:rPr>
+          <w:rFonts w:ascii="Liberation Mono" w:hAnsi="Liberation Mono"/>
+        </w:rPr>
+        <w:t>.</w:t>
+      </w:r>
+      <w:r>
+        <w:fldChar w:fldCharType="begin"/>
+      </w:r>
+      <w:r>
+        <w:instrText> HYPERLINK "https://pt.wikipedia.org/wiki/Atmel_AVR" \l "cite_note-aula1USP-2"</w:instrText>
+      </w:r>
+      <w:r>
+        <w:fldChar w:fldCharType="separate"/>
+      </w:r>
+      <w:bookmarkStart w:id="5" w:name="cite_ref-aula1USP_2-0"/>
+      <w:bookmarkEnd w:id="5"/>
+      <w:r>
+        <w:rPr>
+          <w:rStyle w:val="LinkdaInternet"/>
+          <w:rFonts w:ascii="Liberation Mono" w:hAnsi="Liberation Mono"/>
+        </w:rPr>
+        <w:t>2</w:t>
+      </w:r>
+      <w:r>
+        <w:fldChar w:fldCharType="end"/>
+      </w:r>
+      <w:r>
+        <w:rPr>
+          <w:rFonts w:ascii="Liberation Mono" w:hAnsi="Liberation Mono"/>
+        </w:rPr>
+        <w:t xml:space="preserve"> Foi um dos primeiros da família de microcontroladores a utilizar uma </w:t>
+      </w:r>
+      <w:hyperlink r:id="rId77">
+        <w:r>
+          <w:rPr>
+            <w:rStyle w:val="LinkdaInternet"/>
+            <w:rFonts w:ascii="Liberation Mono" w:hAnsi="Liberation Mono"/>
+          </w:rPr>
+          <w:t>memória flash</w:t>
+        </w:r>
+      </w:hyperlink>
+      <w:r>
+        <w:rPr>
+          <w:rFonts w:ascii="Liberation Mono" w:hAnsi="Liberation Mono"/>
+        </w:rPr>
+        <w:t xml:space="preserve"> com o intuito de armazenar a programação, diferentemente de seus concorrentes da época, que utilizavam memórias do tipo </w:t>
+      </w:r>
+      <w:hyperlink r:id="rId78">
+        <w:r>
+          <w:rPr>
+            <w:rStyle w:val="LinkdaInternet"/>
+            <w:rFonts w:ascii="Liberation Mono" w:hAnsi="Liberation Mono"/>
+          </w:rPr>
+          <w:t>PROM</w:t>
+        </w:r>
+      </w:hyperlink>
+      <w:r>
+        <w:rPr>
+          <w:rFonts w:ascii="Liberation Mono" w:hAnsi="Liberation Mono"/>
+        </w:rPr>
+        <w:t xml:space="preserve">, </w:t>
+      </w:r>
+      <w:hyperlink r:id="rId79">
+        <w:r>
+          <w:rPr>
+            <w:rStyle w:val="LinkdaInternet"/>
+            <w:rFonts w:ascii="Liberation Mono" w:hAnsi="Liberation Mono"/>
+          </w:rPr>
+          <w:t>EPROM</w:t>
+        </w:r>
+      </w:hyperlink>
+      <w:r>
+        <w:rPr>
+          <w:rFonts w:ascii="Liberation Mono" w:hAnsi="Liberation Mono"/>
+        </w:rPr>
+        <w:t xml:space="preserve"> ou </w:t>
+      </w:r>
+      <w:hyperlink r:id="rId80">
+        <w:r>
+          <w:rPr>
+            <w:rStyle w:val="LinkdaInternet"/>
+            <w:rFonts w:ascii="Liberation Mono" w:hAnsi="Liberation Mono"/>
+          </w:rPr>
+          <w:t>EEPROM</w:t>
+        </w:r>
+      </w:hyperlink>
+      <w:r>
+        <w:rPr>
+          <w:rFonts w:ascii="Liberation Mono" w:hAnsi="Liberation Mono"/>
+        </w:rPr>
+        <w:t>.</w:t>
+      </w:r>
+    </w:p>
+    <w:p>
+      <w:pPr>
+        <w:pStyle w:val="Normal"/>
+        <w:rPr/>
+      </w:pPr>
+      <w:r>
+        <w:rPr/>
+      </w:r>
+    </w:p>
+    <w:p>
+      <w:pPr>
+        <w:pStyle w:val="Normal"/>
+        <w:ind w:left="709" w:right="0" w:hanging="0"/>
+        <w:rPr>
+          <w:rStyle w:val="Textooriginal"/>
+          <w:i/>
+          <w:iCs/>
+          <w:sz w:val="24"/>
+          <w:szCs w:val="24"/>
+        </w:rPr>
+      </w:pPr>
+      <w:r>
+        <w:rPr>
+          <w:rStyle w:val="Textooriginal"/>
+          <w:i/>
+          <w:iCs/>
+          <w:sz w:val="24"/>
+          <w:szCs w:val="24"/>
+        </w:rPr>
+        <w:t>sudo apt-get update</w:t>
+      </w:r>
+    </w:p>
+    <w:p>
+      <w:pPr>
+        <w:pStyle w:val="Normal"/>
+        <w:ind w:left="709" w:right="0" w:hanging="0"/>
+        <w:rPr>
+          <w:rStyle w:val="Textooriginal"/>
+          <w:i/>
+          <w:iCs/>
+          <w:sz w:val="24"/>
+          <w:szCs w:val="24"/>
+        </w:rPr>
+      </w:pPr>
+      <w:r>
+        <w:rPr>
+          <w:rStyle w:val="Textooriginal"/>
+          <w:i/>
+          <w:iCs/>
+          <w:sz w:val="24"/>
+          <w:szCs w:val="24"/>
+        </w:rPr>
+        <w:t>sudo apt-get install avrdude binutils-avr gcc-avr avr-libc gdb-avr</w:t>
+      </w:r>
+    </w:p>
+    <w:p>
+      <w:pPr>
+        <w:pStyle w:val="Normal"/>
+        <w:ind w:left="0" w:right="0" w:hanging="0"/>
+        <w:rPr/>
+      </w:pPr>
+      <w:r>
+        <w:rPr/>
+      </w:r>
+    </w:p>
+    <w:p>
+      <w:pPr>
+        <w:pStyle w:val="Normal"/>
         <w:rPr>
           <w:rFonts w:ascii="Liberation Mono" w:hAnsi="Liberation Mono"/>
         </w:rPr>
@@ -4711,7 +5056,7 @@
         </w:rPr>
         <w:t xml:space="preserve"> é um </w:t>
       </w:r>
-      <w:hyperlink r:id="rId71">
+      <w:hyperlink r:id="rId81">
         <w:r>
           <w:rPr>
             <w:rStyle w:val="LinkdaInternet"/>
@@ -4738,7 +5083,7 @@
         </w:rPr>
         <w:t xml:space="preserve"> </w:t>
       </w:r>
-      <w:hyperlink r:id="rId72">
+      <w:hyperlink r:id="rId82">
         <w:r>
           <w:rPr>
             <w:rStyle w:val="LinkdaInternet"/>
@@ -4765,7 +5110,7 @@
         </w:rPr>
         <w:t xml:space="preserve"> (SGBDOR), desenvolvido como projeto de </w:t>
       </w:r>
-      <w:hyperlink r:id="rId73">
+      <w:hyperlink r:id="rId83">
         <w:r>
           <w:rPr>
             <w:rStyle w:val="LinkdaInternet"/>
@@ -6093,8 +6438,8 @@
           <w:iCs/>
         </w:rPr>
       </w:pPr>
-      <w:bookmarkStart w:id="4" w:name="__DdeLink__706_634641570"/>
-      <w:bookmarkEnd w:id="4"/>
+      <w:bookmarkStart w:id="6" w:name="__DdeLink__706_634641570"/>
+      <w:bookmarkEnd w:id="6"/>
       <w:r>
         <w:rPr>
           <w:rFonts w:ascii="Liberation Mono" w:hAnsi="Liberation Mono"/>
@@ -6385,7 +6730,7 @@
         </w:rPr>
         <w:t xml:space="preserve">wget </w:t>
       </w:r>
-      <w:hyperlink r:id="rId74">
+      <w:hyperlink r:id="rId84">
         <w:r>
           <w:rPr>
             <w:rStyle w:val="Textooriginal"/>
@@ -6559,7 +6904,7 @@
         </w:rPr>
         <w:t xml:space="preserve">echo 'export </w:t>
       </w:r>
-      <w:bookmarkStart w:id="5" w:name="__DdeLink__665_1758549153"/>
+      <w:bookmarkStart w:id="7" w:name="__DdeLink__665_1758549153"/>
       <w:r>
         <w:rPr>
           <w:rStyle w:val="Textooriginal"/>
@@ -6569,7 +6914,7 @@
         </w:rPr>
         <w:t>S</w:t>
       </w:r>
-      <w:bookmarkEnd w:id="5"/>
+      <w:bookmarkEnd w:id="7"/>
       <w:r>
         <w:rPr>
           <w:rStyle w:val="Textooriginal"/>
@@ -6684,8 +7029,8 @@
           <w:lang w:val="pt-PT"/>
         </w:rPr>
       </w:pPr>
-      <w:bookmarkStart w:id="6" w:name="result_box1"/>
-      <w:bookmarkEnd w:id="6"/>
+      <w:bookmarkStart w:id="8" w:name="result_box1"/>
+      <w:bookmarkEnd w:id="8"/>
       <w:r>
         <w:rPr>
           <w:rFonts w:ascii="Liberation Mono" w:hAnsi="Liberation Mono"/>
@@ -6860,7 +7205,7 @@
         </w:rPr>
         <w:t xml:space="preserve">wget </w:t>
       </w:r>
-      <w:hyperlink r:id="rId75">
+      <w:hyperlink r:id="rId85">
         <w:r>
           <w:rPr>
             <w:rStyle w:val="Textooriginal"/>
@@ -7072,8 +7417,8 @@
           <w:szCs w:val="24"/>
         </w:rPr>
       </w:pPr>
-      <w:bookmarkStart w:id="7" w:name="__DdeLink__665_184459099"/>
-      <w:bookmarkEnd w:id="7"/>
+      <w:bookmarkStart w:id="9" w:name="__DdeLink__665_184459099"/>
+      <w:bookmarkEnd w:id="9"/>
       <w:r>
         <w:rPr>
           <w:rStyle w:val="Textooriginal"/>
@@ -7863,7 +8208,7 @@
         </w:rPr>
         <w:t xml:space="preserve">wget </w:t>
       </w:r>
-      <w:hyperlink r:id="rId76">
+      <w:hyperlink r:id="rId86">
         <w:r>
           <w:rPr>
             <w:rStyle w:val="Textooriginal"/>
@@ -8258,8 +8603,8 @@
           <w:lang w:val="pt-PT"/>
         </w:rPr>
       </w:pPr>
-      <w:bookmarkStart w:id="8" w:name="result_box2"/>
-      <w:bookmarkEnd w:id="8"/>
+      <w:bookmarkStart w:id="10" w:name="result_box2"/>
+      <w:bookmarkEnd w:id="10"/>
       <w:r>
         <w:rPr>
           <w:rFonts w:ascii="Liberation Mono" w:hAnsi="Liberation Mono"/>
@@ -8467,7 +8812,7 @@
         </w:rPr>
         <w:t xml:space="preserve">wget </w:t>
       </w:r>
-      <w:hyperlink r:id="rId77">
+      <w:hyperlink r:id="rId87">
         <w:r>
           <w:rPr>
             <w:rStyle w:val="Textooriginal"/>
@@ -8633,7 +8978,7 @@
           <w:szCs w:val="28"/>
         </w:rPr>
       </w:pPr>
-      <w:bookmarkStart w:id="9" w:name="__DdeLink__839_878136777"/>
+      <w:bookmarkStart w:id="11" w:name="__DdeLink__839_878136777"/>
       <w:r>
         <w:rPr>
           <w:rFonts w:ascii="Liberation Mono" w:hAnsi="Liberation Mono"/>
@@ -8644,7 +8989,7 @@
         </w:rPr>
         <w:t>C</w:t>
       </w:r>
-      <w:bookmarkEnd w:id="9"/>
+      <w:bookmarkEnd w:id="11"/>
       <w:r>
         <w:rPr>
           <w:rFonts w:ascii="Liberation Mono" w:hAnsi="Liberation Mono"/>
@@ -8757,7 +9102,7 @@
         </w:rPr>
         <w:t xml:space="preserve">Obs.: Alterar o </w:t>
       </w:r>
-      <w:bookmarkStart w:id="10" w:name="__DdeLink__575_475576023"/>
+      <w:bookmarkStart w:id="12" w:name="__DdeLink__575_475576023"/>
       <w:r>
         <w:rPr>
           <w:rFonts w:ascii="Liberation Mono" w:hAnsi="Liberation Mono"/>
@@ -8770,7 +9115,7 @@
         </w:rPr>
         <w:t>Usuário Ubuntu</w:t>
       </w:r>
-      <w:bookmarkEnd w:id="10"/>
+      <w:bookmarkEnd w:id="12"/>
       <w:r>
         <w:rPr>
           <w:rFonts w:ascii="Liberation Mono" w:hAnsi="Liberation Mono"/>
@@ -9210,7 +9555,7 @@
         </w:rPr>
         <w:t xml:space="preserve">Arduino, palavra por vezes traduzida ao </w:t>
       </w:r>
-      <w:hyperlink r:id="rId78">
+      <w:hyperlink r:id="rId88">
         <w:r>
           <w:rPr>
             <w:rStyle w:val="LinkdaInternet"/>
@@ -9270,8 +9615,8 @@
       <w:r>
         <w:fldChar w:fldCharType="separate"/>
       </w:r>
-      <w:bookmarkStart w:id="11" w:name="cite_ref-Harduwin_4-0"/>
-      <w:bookmarkEnd w:id="11"/>
+      <w:bookmarkStart w:id="13" w:name="cite_ref-Harduwin_4-0"/>
+      <w:bookmarkEnd w:id="13"/>
       <w:r>
         <w:rPr>
           <w:rStyle w:val="LinkdaInternet"/>
@@ -9309,8 +9654,8 @@
       <w:r>
         <w:fldChar w:fldCharType="separate"/>
       </w:r>
-      <w:bookmarkStart w:id="12" w:name="cite_ref-olhardigital_2-1"/>
-      <w:bookmarkEnd w:id="12"/>
+      <w:bookmarkStart w:id="14" w:name="cite_ref-olhardigital_2-1"/>
+      <w:bookmarkEnd w:id="14"/>
       <w:r>
         <w:rPr>
           <w:rStyle w:val="LinkdaInternet"/>
@@ -9348,8 +9693,8 @@
       <w:r>
         <w:fldChar w:fldCharType="separate"/>
       </w:r>
-      <w:bookmarkStart w:id="13" w:name="cite_ref-5"/>
-      <w:bookmarkEnd w:id="13"/>
+      <w:bookmarkStart w:id="15" w:name="cite_ref-5"/>
+      <w:bookmarkEnd w:id="15"/>
       <w:r>
         <w:rPr>
           <w:rStyle w:val="LinkdaInternet"/>
@@ -9378,7 +9723,7 @@
         </w:rPr>
         <w:t xml:space="preserve"> é uma plataforma de </w:t>
       </w:r>
-      <w:hyperlink r:id="rId79">
+      <w:hyperlink r:id="rId89">
         <w:r>
           <w:rPr>
             <w:rStyle w:val="LinkdaInternet"/>
@@ -9405,7 +9750,7 @@
         </w:rPr>
         <w:t xml:space="preserve"> eletrônica de </w:t>
       </w:r>
-      <w:hyperlink r:id="rId80">
+      <w:hyperlink r:id="rId90">
         <w:r>
           <w:rPr>
             <w:rStyle w:val="LinkdaInternet"/>
@@ -9432,7 +9777,7 @@
         </w:rPr>
         <w:t xml:space="preserve"> e de </w:t>
       </w:r>
-      <w:hyperlink r:id="rId81">
+      <w:hyperlink r:id="rId91">
         <w:r>
           <w:rPr>
             <w:rStyle w:val="LinkdaInternet"/>
@@ -9468,8 +9813,8 @@
       <w:r>
         <w:fldChar w:fldCharType="separate"/>
       </w:r>
-      <w:bookmarkStart w:id="14" w:name="cite_ref-6"/>
-      <w:bookmarkEnd w:id="14"/>
+      <w:bookmarkStart w:id="16" w:name="cite_ref-6"/>
+      <w:bookmarkEnd w:id="16"/>
       <w:r>
         <w:rPr>
           <w:rStyle w:val="LinkdaInternet"/>
@@ -9498,7 +9843,7 @@
         </w:rPr>
         <w:t xml:space="preserve"> projetada com um </w:t>
       </w:r>
-      <w:hyperlink r:id="rId82">
+      <w:hyperlink r:id="rId92">
         <w:r>
           <w:rPr>
             <w:rStyle w:val="LinkdaInternet"/>
@@ -9525,7 +9870,7 @@
         </w:rPr>
         <w:t xml:space="preserve"> </w:t>
       </w:r>
-      <w:hyperlink r:id="rId83">
+      <w:hyperlink r:id="rId93">
         <w:r>
           <w:rPr>
             <w:rStyle w:val="LinkdaInternet"/>
@@ -9552,7 +9897,7 @@
         </w:rPr>
         <w:t xml:space="preserve"> com suporte de </w:t>
       </w:r>
-      <w:hyperlink r:id="rId84">
+      <w:hyperlink r:id="rId94">
         <w:r>
           <w:rPr>
             <w:rStyle w:val="LinkdaInternet"/>
@@ -9579,7 +9924,7 @@
         </w:rPr>
         <w:t xml:space="preserve"> embutido, uma </w:t>
       </w:r>
-      <w:hyperlink r:id="rId85">
+      <w:hyperlink r:id="rId95">
         <w:r>
           <w:rPr>
             <w:rStyle w:val="LinkdaInternet"/>
@@ -9615,8 +9960,8 @@
       <w:r>
         <w:fldChar w:fldCharType="separate"/>
       </w:r>
-      <w:bookmarkStart w:id="15" w:name="cite_ref-Arduino.2C_Policy_7-0"/>
-      <w:bookmarkEnd w:id="15"/>
+      <w:bookmarkStart w:id="17" w:name="cite_ref-Arduino.2C_Policy_7-0"/>
+      <w:bookmarkEnd w:id="17"/>
       <w:r>
         <w:rPr>
           <w:rStyle w:val="LinkdaInternet"/>
@@ -9645,7 +9990,7 @@
         </w:rPr>
         <w:t xml:space="preserve"> a qual tem origem em </w:t>
       </w:r>
-      <w:hyperlink r:id="rId86">
+      <w:hyperlink r:id="rId96">
         <w:r>
           <w:rPr>
             <w:rStyle w:val="LinkdaInternet"/>
@@ -9672,7 +10017,7 @@
         </w:rPr>
         <w:t xml:space="preserve">, e é essencialmente </w:t>
       </w:r>
-      <w:hyperlink r:id="rId87">
+      <w:hyperlink r:id="rId97">
         <w:r>
           <w:rPr>
             <w:rStyle w:val="LinkdaInternet"/>
@@ -9699,7 +10044,7 @@
         </w:rPr>
         <w:t>/</w:t>
       </w:r>
-      <w:hyperlink r:id="rId88">
+      <w:hyperlink r:id="rId98">
         <w:r>
           <w:rPr>
             <w:rStyle w:val="LinkdaInternet"/>
@@ -9735,8 +10080,8 @@
       <w:r>
         <w:fldChar w:fldCharType="separate"/>
       </w:r>
-      <w:bookmarkStart w:id="16" w:name="cite_ref-buildprocess_8-0"/>
-      <w:bookmarkEnd w:id="16"/>
+      <w:bookmarkStart w:id="18" w:name="cite_ref-buildprocess_8-0"/>
+      <w:bookmarkEnd w:id="18"/>
       <w:r>
         <w:rPr>
           <w:rStyle w:val="LinkdaInternet"/>
@@ -9849,8 +10194,8 @@
           <w:szCs w:val="24"/>
         </w:rPr>
       </w:pPr>
-      <w:bookmarkStart w:id="17" w:name="cite_ref-Arduino.2C_homepage_9-0"/>
-      <w:bookmarkEnd w:id="17"/>
+      <w:bookmarkStart w:id="19" w:name="cite_ref-Arduino.2C_homepage_9-0"/>
+      <w:bookmarkEnd w:id="19"/>
       <w:r>
         <w:rPr>
           <w:rStyle w:val="Textooriginal"/>
@@ -9963,7 +10308,7 @@
         </w:rPr>
         <w:t xml:space="preserve">wget </w:t>
       </w:r>
-      <w:hyperlink r:id="rId89">
+      <w:hyperlink r:id="rId99">
         <w:r>
           <w:rPr>
             <w:rStyle w:val="Textooriginal"/>
@@ -10597,8 +10942,8 @@
           <w:szCs w:val="24"/>
         </w:rPr>
       </w:pPr>
-      <w:bookmarkStart w:id="18" w:name="__DdeLink__686_252120411"/>
-      <w:bookmarkEnd w:id="18"/>
+      <w:bookmarkStart w:id="20" w:name="__DdeLink__686_252120411"/>
+      <w:bookmarkEnd w:id="20"/>
       <w:r>
         <w:rPr>
           <w:rStyle w:val="Textooriginal"/>
@@ -10684,7 +11029,7 @@
         </w:rPr>
         <w:t xml:space="preserve">Eclipse é um </w:t>
       </w:r>
-      <w:hyperlink r:id="rId90">
+      <w:hyperlink r:id="rId100">
         <w:r>
           <w:rPr>
             <w:rStyle w:val="LinkdaInternet"/>
@@ -10705,7 +11050,7 @@
         </w:rPr>
         <w:t xml:space="preserve"> para desenvolvimento </w:t>
       </w:r>
-      <w:hyperlink r:id="rId91">
+      <w:hyperlink r:id="rId101">
         <w:r>
           <w:rPr>
             <w:rStyle w:val="LinkdaInternet"/>
@@ -10726,7 +11071,7 @@
         </w:rPr>
         <w:t xml:space="preserve">, porém suporta várias outras linguagens a partir de </w:t>
       </w:r>
-      <w:hyperlink r:id="rId92">
+      <w:hyperlink r:id="rId102">
         <w:r>
           <w:rPr>
             <w:rStyle w:val="LinkdaInternet"/>
@@ -10747,7 +11092,7 @@
         </w:rPr>
         <w:t xml:space="preserve"> como </w:t>
       </w:r>
-      <w:hyperlink r:id="rId93">
+      <w:hyperlink r:id="rId103">
         <w:r>
           <w:rPr>
             <w:rStyle w:val="LinkdaInternet"/>
@@ -10768,7 +11113,7 @@
         </w:rPr>
         <w:t>/</w:t>
       </w:r>
-      <w:hyperlink r:id="rId94">
+      <w:hyperlink r:id="rId104">
         <w:r>
           <w:rPr>
             <w:rStyle w:val="LinkdaInternet"/>
@@ -10789,7 +11134,7 @@
         </w:rPr>
         <w:t>,</w:t>
       </w:r>
-      <w:hyperlink r:id="rId95">
+      <w:hyperlink r:id="rId105">
         <w:r>
           <w:rPr>
             <w:rStyle w:val="LinkdaInternet"/>
@@ -10810,7 +11155,7 @@
         </w:rPr>
         <w:t>,</w:t>
       </w:r>
-      <w:hyperlink r:id="rId96">
+      <w:hyperlink r:id="rId106">
         <w:r>
           <w:rPr>
             <w:rStyle w:val="LinkdaInternet"/>
@@ -10831,7 +11176,7 @@
         </w:rPr>
         <w:t xml:space="preserve">, </w:t>
       </w:r>
-      <w:hyperlink r:id="rId97">
+      <w:hyperlink r:id="rId107">
         <w:r>
           <w:rPr>
             <w:rStyle w:val="LinkdaInternet"/>
@@ -10852,7 +11197,7 @@
         </w:rPr>
         <w:t xml:space="preserve">, </w:t>
       </w:r>
-      <w:hyperlink r:id="rId98">
+      <w:hyperlink r:id="rId108">
         <w:r>
           <w:rPr>
             <w:rStyle w:val="LinkdaInternet"/>
@@ -10873,7 +11218,7 @@
         </w:rPr>
         <w:t xml:space="preserve"> e plataforma </w:t>
       </w:r>
-      <w:hyperlink r:id="rId99">
+      <w:hyperlink r:id="rId109">
         <w:r>
           <w:rPr>
             <w:rStyle w:val="LinkdaInternet"/>
@@ -10894,7 +11239,7 @@
         </w:rPr>
         <w:t xml:space="preserve">. Ele foi feito em </w:t>
       </w:r>
-      <w:hyperlink r:id="rId100">
+      <w:hyperlink r:id="rId110">
         <w:r>
           <w:rPr>
             <w:rStyle w:val="LinkdaInternet"/>
@@ -10915,7 +11260,7 @@
         </w:rPr>
         <w:t xml:space="preserve"> e segue o modelo </w:t>
       </w:r>
-      <w:hyperlink r:id="rId101">
+      <w:hyperlink r:id="rId111">
         <w:r>
           <w:rPr>
             <w:rStyle w:val="LinkdaInternet"/>
@@ -10936,7 +11281,7 @@
         </w:rPr>
         <w:t xml:space="preserve"> de </w:t>
       </w:r>
-      <w:hyperlink r:id="rId102">
+      <w:hyperlink r:id="rId112">
         <w:r>
           <w:rPr>
             <w:rStyle w:val="LinkdaInternet"/>
@@ -11150,7 +11495,7 @@
         </w:rPr>
         <w:t xml:space="preserve">wget </w:t>
       </w:r>
-      <w:hyperlink r:id="rId103">
+      <w:hyperlink r:id="rId113">
         <w:r>
           <w:rPr>
             <w:rStyle w:val="LinkdaInternet"/>
@@ -11840,7 +12185,7 @@
           <w:sz w:val="28"/>
           <w:szCs w:val="28"/>
         </w:rPr>
-        <w:t xml:space="preserve"> no Eclipse</w:t>
+        <w:t xml:space="preserve"> no Eclipse (Opcional)</w:t>
       </w:r>
     </w:p>
     <w:p>
@@ -11872,7 +12217,7 @@
           <w:sz w:val="24"/>
           <w:szCs w:val="24"/>
         </w:rPr>
-        <w:t xml:space="preserve">Primeiro, vá ao menu </w:t>
+        <w:t>Primeiro, vá ao menu (</w:t>
       </w:r>
       <w:r>
         <w:rPr>
@@ -11885,46 +12230,20 @@
           <w:sz w:val="24"/>
           <w:szCs w:val="24"/>
         </w:rPr>
-        <w:t xml:space="preserve">Help </w:t>
-      </w:r>
-      <w:r>
-        <w:rPr>
-          <w:rStyle w:val="Textooriginal"/>
-          <w:rFonts w:ascii="Liberation Mono" w:hAnsi="Liberation Mono"/>
-          <w:b w:val="false"/>
-          <w:bCs w:val="false"/>
-          <w:i w:val="false"/>
-          <w:iCs w:val="false"/>
-          <w:sz w:val="24"/>
-          <w:szCs w:val="24"/>
-        </w:rPr>
-        <w:t xml:space="preserve">e depois clique na opção </w:t>
-      </w:r>
-      <w:r>
-        <w:rPr>
-          <w:rStyle w:val="Textooriginal"/>
-          <w:rFonts w:ascii="Liberation Mono" w:hAnsi="Liberation Mono"/>
-          <w:b/>
-          <w:bCs/>
-          <w:i w:val="false"/>
-          <w:iCs w:val="false"/>
-          <w:sz w:val="24"/>
-          <w:szCs w:val="24"/>
-        </w:rPr>
-        <w:t>Eclipse Marketplace</w:t>
-      </w:r>
-      <w:r>
-        <w:rPr>
-          <w:rStyle w:val="Textooriginal"/>
-          <w:rFonts w:ascii="Liberation Mono" w:hAnsi="Liberation Mono"/>
-          <w:b w:val="false"/>
-          <w:bCs w:val="false"/>
-          <w:i w:val="false"/>
-          <w:iCs w:val="false"/>
-          <w:sz w:val="24"/>
-          <w:szCs w:val="24"/>
-        </w:rPr>
-        <w:t>.</w:t>
+        <w:t>Help &gt; Eclipse Marketplace...</w:t>
+      </w:r>
+      <w:r>
+        <w:rPr>
+          <w:rStyle w:val="Textooriginal"/>
+          <w:rFonts w:ascii="Liberation Mono" w:hAnsi="Liberation Mono"/>
+          <w:b w:val="false"/>
+          <w:bCs w:val="false"/>
+          <w:i w:val="false"/>
+          <w:iCs w:val="false"/>
+          <w:sz w:val="24"/>
+          <w:szCs w:val="24"/>
+        </w:rPr>
+        <w:t>)</w:t>
       </w:r>
     </w:p>
     <w:p>
@@ -11956,7 +12275,7 @@
           <w:sz w:val="24"/>
           <w:szCs w:val="24"/>
         </w:rPr>
-        <w:t xml:space="preserve">No campo </w:t>
+        <w:t>No campo “</w:t>
       </w:r>
       <w:r>
         <w:rPr>
@@ -11969,47 +12288,20 @@
           <w:sz w:val="24"/>
           <w:szCs w:val="24"/>
         </w:rPr>
-        <w:t>Find</w:t>
-      </w:r>
-      <w:r>
-        <w:rPr>
-          <w:rStyle w:val="Textooriginal"/>
-          <w:rFonts w:ascii="Liberation Mono" w:hAnsi="Liberation Mono"/>
-          <w:b w:val="false"/>
-          <w:bCs w:val="false"/>
-          <w:i w:val="false"/>
-          <w:iCs w:val="false"/>
-          <w:sz w:val="24"/>
-          <w:szCs w:val="24"/>
-        </w:rPr>
-        <w:t>, escreva “</w:t>
-      </w:r>
-      <w:r>
-        <w:rPr>
-          <w:rStyle w:val="Textooriginal"/>
-          <w:rFonts w:ascii="Liberation Mono" w:hAnsi="Liberation Mono"/>
-          <w:b w:val="false"/>
-          <w:bCs w:val="false"/>
-          <w:i/>
-          <w:iCs/>
-          <w:sz w:val="24"/>
-          <w:szCs w:val="24"/>
-          <w:u w:val="none"/>
-        </w:rPr>
-        <w:t>gradle ide”</w:t>
-      </w:r>
-      <w:r>
-        <w:rPr>
-          <w:rStyle w:val="Textooriginal"/>
-          <w:rFonts w:ascii="Liberation Mono" w:hAnsi="Liberation Mono"/>
-          <w:b w:val="false"/>
-          <w:bCs w:val="false"/>
-          <w:i w:val="false"/>
-          <w:iCs w:val="false"/>
-          <w:sz w:val="24"/>
-          <w:szCs w:val="24"/>
-        </w:rPr>
-        <w:t xml:space="preserve"> e depois clique no botão  </w:t>
+        <w:t>Find:</w:t>
+      </w:r>
+      <w:r>
+        <w:rPr>
+          <w:rStyle w:val="Textooriginal"/>
+          <w:rFonts w:ascii="Liberation Mono" w:hAnsi="Liberation Mono"/>
+          <w:b w:val="false"/>
+          <w:bCs w:val="false"/>
+          <w:i w:val="false"/>
+          <w:iCs w:val="false"/>
+          <w:sz w:val="24"/>
+          <w:szCs w:val="24"/>
+        </w:rPr>
+        <w:t>”, escreva “</w:t>
       </w:r>
       <w:r>
         <w:rPr>
@@ -12017,6 +12309,47 @@
           <w:rFonts w:ascii="Liberation Mono" w:hAnsi="Liberation Mono"/>
           <w:b/>
           <w:bCs/>
+          <w:i/>
+          <w:iCs/>
+          <w:sz w:val="24"/>
+          <w:szCs w:val="24"/>
+          <w:u w:val="none"/>
+        </w:rPr>
+        <w:t>gradle ide</w:t>
+      </w:r>
+      <w:r>
+        <w:rPr>
+          <w:rStyle w:val="Textooriginal"/>
+          <w:rFonts w:ascii="Liberation Mono" w:hAnsi="Liberation Mono"/>
+          <w:b w:val="false"/>
+          <w:bCs w:val="false"/>
+          <w:i/>
+          <w:iCs/>
+          <w:sz w:val="24"/>
+          <w:szCs w:val="24"/>
+          <w:u w:val="none"/>
+        </w:rPr>
+        <w:t>”</w:t>
+      </w:r>
+      <w:r>
+        <w:rPr>
+          <w:rStyle w:val="Textooriginal"/>
+          <w:rFonts w:ascii="Liberation Mono" w:hAnsi="Liberation Mono"/>
+          <w:b w:val="false"/>
+          <w:bCs w:val="false"/>
+          <w:i w:val="false"/>
+          <w:iCs w:val="false"/>
+          <w:sz w:val="24"/>
+          <w:szCs w:val="24"/>
+        </w:rPr>
+        <w:t xml:space="preserve"> e depois clique no botão  “</w:t>
+      </w:r>
+      <w:r>
+        <w:rPr>
+          <w:rStyle w:val="Textooriginal"/>
+          <w:rFonts w:ascii="Liberation Mono" w:hAnsi="Liberation Mono"/>
+          <w:b/>
+          <w:bCs/>
           <w:i w:val="false"/>
           <w:iCs w:val="false"/>
           <w:sz w:val="24"/>
@@ -12035,7 +12368,7 @@
           <w:sz w:val="24"/>
           <w:szCs w:val="24"/>
         </w:rPr>
-        <w:t>.</w:t>
+        <w:t>”.</w:t>
       </w:r>
     </w:p>
     <w:p>
@@ -12067,7 +12400,7 @@
           <w:sz w:val="24"/>
           <w:szCs w:val="24"/>
         </w:rPr>
-        <w:t xml:space="preserve">Clique no botão </w:t>
+        <w:t>Clique no botão “</w:t>
       </w:r>
       <w:r>
         <w:rPr>
@@ -12093,7 +12426,7 @@
           <w:sz w:val="24"/>
           <w:szCs w:val="24"/>
         </w:rPr>
-        <w:t xml:space="preserve"> da opção </w:t>
+        <w:t>” da opção “</w:t>
       </w:r>
       <w:r>
         <w:rPr>
@@ -12106,20 +12439,20 @@
           <w:sz w:val="24"/>
           <w:szCs w:val="24"/>
         </w:rPr>
-        <w:t xml:space="preserve">Gradle IDE Pack </w:t>
-      </w:r>
-      <w:r>
-        <w:rPr>
-          <w:rStyle w:val="Textooriginal"/>
-          <w:rFonts w:ascii="Liberation Mono" w:hAnsi="Liberation Mono"/>
-          <w:b w:val="false"/>
-          <w:bCs w:val="false"/>
-          <w:i w:val="false"/>
-          <w:iCs w:val="false"/>
-          <w:sz w:val="24"/>
-          <w:szCs w:val="24"/>
-        </w:rPr>
-        <w:t>…</w:t>
+        <w:t>Gradle IDE Pack...</w:t>
+      </w:r>
+      <w:r>
+        <w:rPr>
+          <w:rStyle w:val="Textooriginal"/>
+          <w:rFonts w:ascii="Liberation Mono" w:hAnsi="Liberation Mono"/>
+          <w:b w:val="false"/>
+          <w:bCs w:val="false"/>
+          <w:i w:val="false"/>
+          <w:iCs w:val="false"/>
+          <w:sz w:val="24"/>
+          <w:szCs w:val="24"/>
+        </w:rPr>
+        <w:t>”</w:t>
       </w:r>
     </w:p>
     <w:p>
@@ -12151,7 +12484,7 @@
           <w:sz w:val="24"/>
           <w:szCs w:val="24"/>
         </w:rPr>
-        <w:t xml:space="preserve">Deixe todos os checkboxes marcados, e depois clique no botão </w:t>
+        <w:t>Deixe todos os checkboxes marcados, e depois clique no botão “</w:t>
       </w:r>
       <w:r>
         <w:rPr>
@@ -12177,7 +12510,7 @@
           <w:sz w:val="24"/>
           <w:szCs w:val="24"/>
         </w:rPr>
-        <w:t>.</w:t>
+        <w:t>”.</w:t>
       </w:r>
     </w:p>
     <w:p>
@@ -12209,7 +12542,7 @@
           <w:sz w:val="24"/>
           <w:szCs w:val="24"/>
         </w:rPr>
-        <w:t xml:space="preserve">Aceite os termos do contrato, e depois clique no botão </w:t>
+        <w:t>Aceite os termos do contrato, e depois clique no botão “</w:t>
       </w:r>
       <w:r>
         <w:rPr>
@@ -12235,7 +12568,7 @@
           <w:sz w:val="24"/>
           <w:szCs w:val="24"/>
         </w:rPr>
-        <w:t>.</w:t>
+        <w:t>”.</w:t>
       </w:r>
     </w:p>
     <w:p>
@@ -12366,7 +12699,7 @@
           <w:sz w:val="24"/>
           <w:szCs w:val="24"/>
         </w:rPr>
-        <w:t xml:space="preserve">Primeiro, vá ao menu </w:t>
+        <w:t>Primeiro, vá ao menu (</w:t>
       </w:r>
       <w:r>
         <w:rPr>
@@ -12379,46 +12712,20 @@
           <w:sz w:val="24"/>
           <w:szCs w:val="24"/>
         </w:rPr>
-        <w:t xml:space="preserve">Help </w:t>
-      </w:r>
-      <w:r>
-        <w:rPr>
-          <w:rStyle w:val="Textooriginal"/>
-          <w:rFonts w:ascii="Liberation Mono" w:hAnsi="Liberation Mono"/>
-          <w:b w:val="false"/>
-          <w:bCs w:val="false"/>
-          <w:i w:val="false"/>
-          <w:iCs w:val="false"/>
-          <w:sz w:val="24"/>
-          <w:szCs w:val="24"/>
-        </w:rPr>
-        <w:t xml:space="preserve">e depois clique na opção </w:t>
-      </w:r>
-      <w:r>
-        <w:rPr>
-          <w:rStyle w:val="Textooriginal"/>
-          <w:rFonts w:ascii="Liberation Mono" w:hAnsi="Liberation Mono"/>
-          <w:b/>
-          <w:bCs/>
-          <w:i w:val="false"/>
-          <w:iCs w:val="false"/>
-          <w:sz w:val="24"/>
-          <w:szCs w:val="24"/>
-        </w:rPr>
-        <w:t>Eclipse Marketplace</w:t>
-      </w:r>
-      <w:r>
-        <w:rPr>
-          <w:rStyle w:val="Textooriginal"/>
-          <w:rFonts w:ascii="Liberation Mono" w:hAnsi="Liberation Mono"/>
-          <w:b w:val="false"/>
-          <w:bCs w:val="false"/>
-          <w:i w:val="false"/>
-          <w:iCs w:val="false"/>
-          <w:sz w:val="24"/>
-          <w:szCs w:val="24"/>
-        </w:rPr>
-        <w:t>.</w:t>
+        <w:t>Help &gt; Eclipse Marketplace...</w:t>
+      </w:r>
+      <w:r>
+        <w:rPr>
+          <w:rStyle w:val="Textooriginal"/>
+          <w:rFonts w:ascii="Liberation Mono" w:hAnsi="Liberation Mono"/>
+          <w:b w:val="false"/>
+          <w:bCs w:val="false"/>
+          <w:i w:val="false"/>
+          <w:iCs w:val="false"/>
+          <w:sz w:val="24"/>
+          <w:szCs w:val="24"/>
+        </w:rPr>
+        <w:t>)</w:t>
       </w:r>
     </w:p>
     <w:p>
@@ -12450,7 +12757,7 @@
           <w:sz w:val="24"/>
           <w:szCs w:val="24"/>
         </w:rPr>
-        <w:t xml:space="preserve">No campo </w:t>
+        <w:t>No campo “</w:t>
       </w:r>
       <w:r>
         <w:rPr>
@@ -12463,47 +12770,20 @@
           <w:sz w:val="24"/>
           <w:szCs w:val="24"/>
         </w:rPr>
-        <w:t>Find</w:t>
-      </w:r>
-      <w:r>
-        <w:rPr>
-          <w:rStyle w:val="Textooriginal"/>
-          <w:rFonts w:ascii="Liberation Mono" w:hAnsi="Liberation Mono"/>
-          <w:b w:val="false"/>
-          <w:bCs w:val="false"/>
-          <w:i w:val="false"/>
-          <w:iCs w:val="false"/>
-          <w:sz w:val="24"/>
-          <w:szCs w:val="24"/>
-        </w:rPr>
-        <w:t>, escreva “groovy</w:t>
-      </w:r>
-      <w:r>
-        <w:rPr>
-          <w:rStyle w:val="Textooriginal"/>
-          <w:rFonts w:ascii="Liberation Mono" w:hAnsi="Liberation Mono"/>
-          <w:b w:val="false"/>
-          <w:bCs w:val="false"/>
-          <w:i/>
-          <w:iCs/>
-          <w:sz w:val="24"/>
-          <w:szCs w:val="24"/>
-          <w:u w:val="none"/>
-        </w:rPr>
-        <w:t>”</w:t>
-      </w:r>
-      <w:r>
-        <w:rPr>
-          <w:rStyle w:val="Textooriginal"/>
-          <w:rFonts w:ascii="Liberation Mono" w:hAnsi="Liberation Mono"/>
-          <w:b w:val="false"/>
-          <w:bCs w:val="false"/>
-          <w:i w:val="false"/>
-          <w:iCs w:val="false"/>
-          <w:sz w:val="24"/>
-          <w:szCs w:val="24"/>
-        </w:rPr>
-        <w:t xml:space="preserve"> e depois clique no botão  </w:t>
+        <w:t>Find:</w:t>
+      </w:r>
+      <w:r>
+        <w:rPr>
+          <w:rStyle w:val="Textooriginal"/>
+          <w:rFonts w:ascii="Liberation Mono" w:hAnsi="Liberation Mono"/>
+          <w:b w:val="false"/>
+          <w:bCs w:val="false"/>
+          <w:i w:val="false"/>
+          <w:iCs w:val="false"/>
+          <w:sz w:val="24"/>
+          <w:szCs w:val="24"/>
+        </w:rPr>
+        <w:t>”, escreva “</w:t>
       </w:r>
       <w:r>
         <w:rPr>
@@ -12516,6 +12796,46 @@
           <w:sz w:val="24"/>
           <w:szCs w:val="24"/>
         </w:rPr>
+        <w:t>groovy</w:t>
+      </w:r>
+      <w:r>
+        <w:rPr>
+          <w:rStyle w:val="Textooriginal"/>
+          <w:rFonts w:ascii="Liberation Mono" w:hAnsi="Liberation Mono"/>
+          <w:b w:val="false"/>
+          <w:bCs w:val="false"/>
+          <w:i/>
+          <w:iCs/>
+          <w:sz w:val="24"/>
+          <w:szCs w:val="24"/>
+          <w:u w:val="none"/>
+        </w:rPr>
+        <w:t>”</w:t>
+      </w:r>
+      <w:r>
+        <w:rPr>
+          <w:rStyle w:val="Textooriginal"/>
+          <w:rFonts w:ascii="Liberation Mono" w:hAnsi="Liberation Mono"/>
+          <w:b w:val="false"/>
+          <w:bCs w:val="false"/>
+          <w:i w:val="false"/>
+          <w:iCs w:val="false"/>
+          <w:sz w:val="24"/>
+          <w:szCs w:val="24"/>
+        </w:rPr>
+        <w:t xml:space="preserve"> e depois clique no botão  “</w:t>
+      </w:r>
+      <w:r>
+        <w:rPr>
+          <w:rStyle w:val="Textooriginal"/>
+          <w:rFonts w:ascii="Liberation Mono" w:hAnsi="Liberation Mono"/>
+          <w:b/>
+          <w:bCs/>
+          <w:i w:val="false"/>
+          <w:iCs w:val="false"/>
+          <w:sz w:val="24"/>
+          <w:szCs w:val="24"/>
+        </w:rPr>
         <w:t>Go</w:t>
       </w:r>
       <w:r>
@@ -12529,7 +12849,7 @@
           <w:sz w:val="24"/>
           <w:szCs w:val="24"/>
         </w:rPr>
-        <w:t>.</w:t>
+        <w:t>”.</w:t>
       </w:r>
     </w:p>
     <w:p>
@@ -12561,7 +12881,7 @@
           <w:sz w:val="24"/>
           <w:szCs w:val="24"/>
         </w:rPr>
-        <w:t xml:space="preserve">Clique no botão </w:t>
+        <w:t>Clique no botão “</w:t>
       </w:r>
       <w:r>
         <w:rPr>
@@ -12587,7 +12907,7 @@
           <w:sz w:val="24"/>
           <w:szCs w:val="24"/>
         </w:rPr>
-        <w:t xml:space="preserve"> da opção </w:t>
+        <w:t>” da opção “</w:t>
       </w:r>
       <w:r>
         <w:rPr>
@@ -12600,20 +12920,20 @@
           <w:sz w:val="24"/>
           <w:szCs w:val="24"/>
         </w:rPr>
-        <w:t xml:space="preserve">Groovy/Grails Tool Suite (GGTS) for Eclipse Luna  </w:t>
-      </w:r>
-      <w:r>
-        <w:rPr>
-          <w:rStyle w:val="Textooriginal"/>
-          <w:rFonts w:ascii="Liberation Mono" w:hAnsi="Liberation Mono"/>
-          <w:b w:val="false"/>
-          <w:bCs w:val="false"/>
-          <w:i w:val="false"/>
-          <w:iCs w:val="false"/>
-          <w:sz w:val="24"/>
-          <w:szCs w:val="24"/>
-        </w:rPr>
-        <w:t>…</w:t>
+        <w:t>Groovy/Grails Tool Suite (GGTS) for Eclipse Luna...</w:t>
+      </w:r>
+      <w:r>
+        <w:rPr>
+          <w:rStyle w:val="Textooriginal"/>
+          <w:rFonts w:ascii="Liberation Mono" w:hAnsi="Liberation Mono"/>
+          <w:b w:val="false"/>
+          <w:bCs w:val="false"/>
+          <w:i w:val="false"/>
+          <w:iCs w:val="false"/>
+          <w:sz w:val="24"/>
+          <w:szCs w:val="24"/>
+        </w:rPr>
+        <w:t>”</w:t>
       </w:r>
     </w:p>
     <w:p>
@@ -12645,7 +12965,7 @@
           <w:sz w:val="24"/>
           <w:szCs w:val="24"/>
         </w:rPr>
-        <w:t xml:space="preserve">Deixe todos os checkboxes marcados, e depois clique no botão </w:t>
+        <w:t>Deixe todos os checkboxes marcados, e depois clique no botão “</w:t>
       </w:r>
       <w:r>
         <w:rPr>
@@ -12671,7 +12991,7 @@
           <w:sz w:val="24"/>
           <w:szCs w:val="24"/>
         </w:rPr>
-        <w:t>.</w:t>
+        <w:t>”.</w:t>
       </w:r>
     </w:p>
     <w:p>
@@ -12703,7 +13023,7 @@
           <w:sz w:val="24"/>
           <w:szCs w:val="24"/>
         </w:rPr>
-        <w:t xml:space="preserve">Aceite os termos do contrato, e depois clique no botão </w:t>
+        <w:t>Aceite os termos do contrato, e depois clique no botão “</w:t>
       </w:r>
       <w:r>
         <w:rPr>
@@ -12729,7 +13049,7 @@
           <w:sz w:val="24"/>
           <w:szCs w:val="24"/>
         </w:rPr>
-        <w:t>.</w:t>
+        <w:t>”.</w:t>
       </w:r>
     </w:p>
     <w:p>
@@ -12828,7 +13148,7 @@
           <w:sz w:val="28"/>
           <w:szCs w:val="28"/>
         </w:rPr>
-        <w:t xml:space="preserve"> no Eclipse</w:t>
+        <w:t xml:space="preserve"> no Eclipse (Opcional)</w:t>
       </w:r>
     </w:p>
     <w:p>
@@ -12905,7 +13225,7 @@
           <w:sz w:val="24"/>
           <w:szCs w:val="24"/>
         </w:rPr>
-        <w:t xml:space="preserve">Primeiro, vá ao menu </w:t>
+        <w:t>Primeiro, vá ao menu (</w:t>
       </w:r>
       <w:r>
         <w:rPr>
@@ -12918,46 +13238,20 @@
           <w:sz w:val="24"/>
           <w:szCs w:val="24"/>
         </w:rPr>
-        <w:t xml:space="preserve">Help </w:t>
-      </w:r>
-      <w:r>
-        <w:rPr>
-          <w:rStyle w:val="Textooriginal"/>
-          <w:rFonts w:ascii="Liberation Mono" w:hAnsi="Liberation Mono"/>
-          <w:b w:val="false"/>
-          <w:bCs w:val="false"/>
-          <w:i w:val="false"/>
-          <w:iCs w:val="false"/>
-          <w:sz w:val="24"/>
-          <w:szCs w:val="24"/>
-        </w:rPr>
-        <w:t xml:space="preserve">e depois clique na opção </w:t>
-      </w:r>
-      <w:r>
-        <w:rPr>
-          <w:rStyle w:val="Textooriginal"/>
-          <w:rFonts w:ascii="Liberation Mono" w:hAnsi="Liberation Mono"/>
-          <w:b/>
-          <w:bCs/>
-          <w:i w:val="false"/>
-          <w:iCs w:val="false"/>
-          <w:sz w:val="24"/>
-          <w:szCs w:val="24"/>
-        </w:rPr>
-        <w:t>Eclipse Marketplace</w:t>
-      </w:r>
-      <w:r>
-        <w:rPr>
-          <w:rStyle w:val="Textooriginal"/>
-          <w:rFonts w:ascii="Liberation Mono" w:hAnsi="Liberation Mono"/>
-          <w:b w:val="false"/>
-          <w:bCs w:val="false"/>
-          <w:i w:val="false"/>
-          <w:iCs w:val="false"/>
-          <w:sz w:val="24"/>
-          <w:szCs w:val="24"/>
-        </w:rPr>
-        <w:t>.</w:t>
+        <w:t>Help &gt; Eclipse Marketplace...</w:t>
+      </w:r>
+      <w:r>
+        <w:rPr>
+          <w:rStyle w:val="Textooriginal"/>
+          <w:rFonts w:ascii="Liberation Mono" w:hAnsi="Liberation Mono"/>
+          <w:b w:val="false"/>
+          <w:bCs w:val="false"/>
+          <w:i w:val="false"/>
+          <w:iCs w:val="false"/>
+          <w:sz w:val="24"/>
+          <w:szCs w:val="24"/>
+        </w:rPr>
+        <w:t>)</w:t>
       </w:r>
     </w:p>
     <w:p>
@@ -12989,7 +13283,7 @@
           <w:sz w:val="24"/>
           <w:szCs w:val="24"/>
         </w:rPr>
-        <w:t xml:space="preserve">No campo </w:t>
+        <w:t>No campo “</w:t>
       </w:r>
       <w:r>
         <w:rPr>
@@ -13002,47 +13296,20 @@
           <w:sz w:val="24"/>
           <w:szCs w:val="24"/>
         </w:rPr>
-        <w:t>Find</w:t>
-      </w:r>
-      <w:r>
-        <w:rPr>
-          <w:rStyle w:val="Textooriginal"/>
-          <w:rFonts w:ascii="Liberation Mono" w:hAnsi="Liberation Mono"/>
-          <w:b w:val="false"/>
-          <w:bCs w:val="false"/>
-          <w:i w:val="false"/>
-          <w:iCs w:val="false"/>
-          <w:sz w:val="24"/>
-          <w:szCs w:val="24"/>
-        </w:rPr>
-        <w:t>, escreva “jacoco</w:t>
-      </w:r>
-      <w:r>
-        <w:rPr>
-          <w:rStyle w:val="Textooriginal"/>
-          <w:rFonts w:ascii="Liberation Mono" w:hAnsi="Liberation Mono"/>
-          <w:b w:val="false"/>
-          <w:bCs w:val="false"/>
-          <w:i/>
-          <w:iCs/>
-          <w:sz w:val="24"/>
-          <w:szCs w:val="24"/>
-          <w:u w:val="none"/>
-        </w:rPr>
-        <w:t>”</w:t>
-      </w:r>
-      <w:r>
-        <w:rPr>
-          <w:rStyle w:val="Textooriginal"/>
-          <w:rFonts w:ascii="Liberation Mono" w:hAnsi="Liberation Mono"/>
-          <w:b w:val="false"/>
-          <w:bCs w:val="false"/>
-          <w:i w:val="false"/>
-          <w:iCs w:val="false"/>
-          <w:sz w:val="24"/>
-          <w:szCs w:val="24"/>
-        </w:rPr>
-        <w:t xml:space="preserve"> e depois clique no botão  </w:t>
+        <w:t>Find:</w:t>
+      </w:r>
+      <w:r>
+        <w:rPr>
+          <w:rStyle w:val="Textooriginal"/>
+          <w:rFonts w:ascii="Liberation Mono" w:hAnsi="Liberation Mono"/>
+          <w:b w:val="false"/>
+          <w:bCs w:val="false"/>
+          <w:i w:val="false"/>
+          <w:iCs w:val="false"/>
+          <w:sz w:val="24"/>
+          <w:szCs w:val="24"/>
+        </w:rPr>
+        <w:t>”, escreva “</w:t>
       </w:r>
       <w:r>
         <w:rPr>
@@ -13055,6 +13322,46 @@
           <w:sz w:val="24"/>
           <w:szCs w:val="24"/>
         </w:rPr>
+        <w:t>jacoco</w:t>
+      </w:r>
+      <w:r>
+        <w:rPr>
+          <w:rStyle w:val="Textooriginal"/>
+          <w:rFonts w:ascii="Liberation Mono" w:hAnsi="Liberation Mono"/>
+          <w:b w:val="false"/>
+          <w:bCs w:val="false"/>
+          <w:i/>
+          <w:iCs/>
+          <w:sz w:val="24"/>
+          <w:szCs w:val="24"/>
+          <w:u w:val="none"/>
+        </w:rPr>
+        <w:t>”</w:t>
+      </w:r>
+      <w:r>
+        <w:rPr>
+          <w:rStyle w:val="Textooriginal"/>
+          <w:rFonts w:ascii="Liberation Mono" w:hAnsi="Liberation Mono"/>
+          <w:b w:val="false"/>
+          <w:bCs w:val="false"/>
+          <w:i w:val="false"/>
+          <w:iCs w:val="false"/>
+          <w:sz w:val="24"/>
+          <w:szCs w:val="24"/>
+        </w:rPr>
+        <w:t xml:space="preserve"> e depois clique no botão  “</w:t>
+      </w:r>
+      <w:r>
+        <w:rPr>
+          <w:rStyle w:val="Textooriginal"/>
+          <w:rFonts w:ascii="Liberation Mono" w:hAnsi="Liberation Mono"/>
+          <w:b/>
+          <w:bCs/>
+          <w:i w:val="false"/>
+          <w:iCs w:val="false"/>
+          <w:sz w:val="24"/>
+          <w:szCs w:val="24"/>
+        </w:rPr>
         <w:t>Go</w:t>
       </w:r>
       <w:r>
@@ -13068,7 +13375,7 @@
           <w:sz w:val="24"/>
           <w:szCs w:val="24"/>
         </w:rPr>
-        <w:t>.</w:t>
+        <w:t>”.</w:t>
       </w:r>
     </w:p>
     <w:p>
@@ -13100,7 +13407,7 @@
           <w:sz w:val="24"/>
           <w:szCs w:val="24"/>
         </w:rPr>
-        <w:t xml:space="preserve">Clique no botão </w:t>
+        <w:t>Clique no botão “</w:t>
       </w:r>
       <w:r>
         <w:rPr>
@@ -13126,7 +13433,7 @@
           <w:sz w:val="24"/>
           <w:szCs w:val="24"/>
         </w:rPr>
-        <w:t xml:space="preserve"> da opção </w:t>
+        <w:t>” da opção “</w:t>
       </w:r>
       <w:r>
         <w:rPr>
@@ -13139,20 +13446,20 @@
           <w:sz w:val="24"/>
           <w:szCs w:val="24"/>
         </w:rPr>
-        <w:t xml:space="preserve">EclEmma Java Code Coverage  </w:t>
-      </w:r>
-      <w:r>
-        <w:rPr>
-          <w:rStyle w:val="Textooriginal"/>
-          <w:rFonts w:ascii="Liberation Mono" w:hAnsi="Liberation Mono"/>
-          <w:b w:val="false"/>
-          <w:bCs w:val="false"/>
-          <w:i w:val="false"/>
-          <w:iCs w:val="false"/>
-          <w:sz w:val="24"/>
-          <w:szCs w:val="24"/>
-        </w:rPr>
-        <w:t>…</w:t>
+        <w:t>EclEmma Java Code Coverage...</w:t>
+      </w:r>
+      <w:r>
+        <w:rPr>
+          <w:rStyle w:val="Textooriginal"/>
+          <w:rFonts w:ascii="Liberation Mono" w:hAnsi="Liberation Mono"/>
+          <w:b w:val="false"/>
+          <w:bCs w:val="false"/>
+          <w:i w:val="false"/>
+          <w:iCs w:val="false"/>
+          <w:sz w:val="24"/>
+          <w:szCs w:val="24"/>
+        </w:rPr>
+        <w:t>”</w:t>
       </w:r>
     </w:p>
     <w:p>
@@ -13184,7 +13491,7 @@
           <w:sz w:val="24"/>
           <w:szCs w:val="24"/>
         </w:rPr>
-        <w:t xml:space="preserve">Deixe todos os checkboxes marcados, e depois clique no botão </w:t>
+        <w:t>Deixe todos os checkboxes marcados, e depois clique no botão “</w:t>
       </w:r>
       <w:r>
         <w:rPr>
@@ -13210,7 +13517,7 @@
           <w:sz w:val="24"/>
           <w:szCs w:val="24"/>
         </w:rPr>
-        <w:t>.</w:t>
+        <w:t>”.</w:t>
       </w:r>
     </w:p>
     <w:p>
@@ -13242,7 +13549,7 @@
           <w:sz w:val="24"/>
           <w:szCs w:val="24"/>
         </w:rPr>
-        <w:t xml:space="preserve">Aceite os termos do contrato, e depois clique no botão </w:t>
+        <w:t>Aceite os termos do contrato, e depois clique no botão “</w:t>
       </w:r>
       <w:r>
         <w:rPr>
@@ -13268,7 +13575,7 @@
           <w:sz w:val="24"/>
           <w:szCs w:val="24"/>
         </w:rPr>
-        <w:t>.</w:t>
+        <w:t>”.</w:t>
       </w:r>
     </w:p>
     <w:p>
@@ -13410,7 +13717,7 @@
           <w:sz w:val="24"/>
           <w:szCs w:val="24"/>
         </w:rPr>
-        <w:t xml:space="preserve">rimeiro, vá ao menu </w:t>
+        <w:t>rimeiro, vá ao menu (</w:t>
       </w:r>
       <w:r>
         <w:rPr>
@@ -13423,46 +13730,20 @@
           <w:sz w:val="24"/>
           <w:szCs w:val="24"/>
         </w:rPr>
-        <w:t xml:space="preserve">Help </w:t>
-      </w:r>
-      <w:r>
-        <w:rPr>
-          <w:rStyle w:val="Textooriginal"/>
-          <w:rFonts w:ascii="Liberation Mono" w:hAnsi="Liberation Mono"/>
-          <w:b w:val="false"/>
-          <w:bCs w:val="false"/>
-          <w:i w:val="false"/>
-          <w:iCs w:val="false"/>
-          <w:sz w:val="24"/>
-          <w:szCs w:val="24"/>
-        </w:rPr>
-        <w:t xml:space="preserve">e depois clique na opção </w:t>
-      </w:r>
-      <w:r>
-        <w:rPr>
-          <w:rStyle w:val="Textooriginal"/>
-          <w:rFonts w:ascii="Liberation Mono" w:hAnsi="Liberation Mono"/>
-          <w:b/>
-          <w:bCs/>
-          <w:i w:val="false"/>
-          <w:iCs w:val="false"/>
-          <w:sz w:val="24"/>
-          <w:szCs w:val="24"/>
-        </w:rPr>
-        <w:t>Eclipse Marketplace</w:t>
-      </w:r>
-      <w:r>
-        <w:rPr>
-          <w:rStyle w:val="Textooriginal"/>
-          <w:rFonts w:ascii="Liberation Mono" w:hAnsi="Liberation Mono"/>
-          <w:b w:val="false"/>
-          <w:bCs w:val="false"/>
-          <w:i w:val="false"/>
-          <w:iCs w:val="false"/>
-          <w:sz w:val="24"/>
-          <w:szCs w:val="24"/>
-        </w:rPr>
-        <w:t>.</w:t>
+        <w:t>Help &gt; Eclipse Marketplace...</w:t>
+      </w:r>
+      <w:r>
+        <w:rPr>
+          <w:rStyle w:val="Textooriginal"/>
+          <w:rFonts w:ascii="Liberation Mono" w:hAnsi="Liberation Mono"/>
+          <w:b w:val="false"/>
+          <w:bCs w:val="false"/>
+          <w:i w:val="false"/>
+          <w:iCs w:val="false"/>
+          <w:sz w:val="24"/>
+          <w:szCs w:val="24"/>
+        </w:rPr>
+        <w:t>)</w:t>
       </w:r>
     </w:p>
     <w:p>
@@ -13494,7 +13775,7 @@
           <w:sz w:val="24"/>
           <w:szCs w:val="24"/>
         </w:rPr>
-        <w:t xml:space="preserve">No campo </w:t>
+        <w:t>No campo “</w:t>
       </w:r>
       <w:r>
         <w:rPr>
@@ -13507,47 +13788,20 @@
           <w:sz w:val="24"/>
           <w:szCs w:val="24"/>
         </w:rPr>
-        <w:t>Find</w:t>
-      </w:r>
-      <w:r>
-        <w:rPr>
-          <w:rStyle w:val="Textooriginal"/>
-          <w:rFonts w:ascii="Liberation Mono" w:hAnsi="Liberation Mono"/>
-          <w:b w:val="false"/>
-          <w:bCs w:val="false"/>
-          <w:i w:val="false"/>
-          <w:iCs w:val="false"/>
-          <w:sz w:val="24"/>
-          <w:szCs w:val="24"/>
-        </w:rPr>
-        <w:t>, escreva “cdt</w:t>
-      </w:r>
-      <w:r>
-        <w:rPr>
-          <w:rStyle w:val="Textooriginal"/>
-          <w:rFonts w:ascii="Liberation Mono" w:hAnsi="Liberation Mono"/>
-          <w:b w:val="false"/>
-          <w:bCs w:val="false"/>
-          <w:i/>
-          <w:iCs/>
-          <w:sz w:val="24"/>
-          <w:szCs w:val="24"/>
-          <w:u w:val="none"/>
-        </w:rPr>
-        <w:t>”</w:t>
-      </w:r>
-      <w:r>
-        <w:rPr>
-          <w:rStyle w:val="Textooriginal"/>
-          <w:rFonts w:ascii="Liberation Mono" w:hAnsi="Liberation Mono"/>
-          <w:b w:val="false"/>
-          <w:bCs w:val="false"/>
-          <w:i w:val="false"/>
-          <w:iCs w:val="false"/>
-          <w:sz w:val="24"/>
-          <w:szCs w:val="24"/>
-        </w:rPr>
-        <w:t xml:space="preserve"> e depois clique no botão  </w:t>
+        <w:t>Find:</w:t>
+      </w:r>
+      <w:r>
+        <w:rPr>
+          <w:rStyle w:val="Textooriginal"/>
+          <w:rFonts w:ascii="Liberation Mono" w:hAnsi="Liberation Mono"/>
+          <w:b w:val="false"/>
+          <w:bCs w:val="false"/>
+          <w:i w:val="false"/>
+          <w:iCs w:val="false"/>
+          <w:sz w:val="24"/>
+          <w:szCs w:val="24"/>
+        </w:rPr>
+        <w:t>”, escreva “</w:t>
       </w:r>
       <w:r>
         <w:rPr>
@@ -13560,6 +13814,46 @@
           <w:sz w:val="24"/>
           <w:szCs w:val="24"/>
         </w:rPr>
+        <w:t>cdt</w:t>
+      </w:r>
+      <w:r>
+        <w:rPr>
+          <w:rStyle w:val="Textooriginal"/>
+          <w:rFonts w:ascii="Liberation Mono" w:hAnsi="Liberation Mono"/>
+          <w:b w:val="false"/>
+          <w:bCs w:val="false"/>
+          <w:i/>
+          <w:iCs/>
+          <w:sz w:val="24"/>
+          <w:szCs w:val="24"/>
+          <w:u w:val="none"/>
+        </w:rPr>
+        <w:t>”</w:t>
+      </w:r>
+      <w:r>
+        <w:rPr>
+          <w:rStyle w:val="Textooriginal"/>
+          <w:rFonts w:ascii="Liberation Mono" w:hAnsi="Liberation Mono"/>
+          <w:b w:val="false"/>
+          <w:bCs w:val="false"/>
+          <w:i w:val="false"/>
+          <w:iCs w:val="false"/>
+          <w:sz w:val="24"/>
+          <w:szCs w:val="24"/>
+        </w:rPr>
+        <w:t xml:space="preserve"> e depois clique no botão “</w:t>
+      </w:r>
+      <w:r>
+        <w:rPr>
+          <w:rStyle w:val="Textooriginal"/>
+          <w:rFonts w:ascii="Liberation Mono" w:hAnsi="Liberation Mono"/>
+          <w:b/>
+          <w:bCs/>
+          <w:i w:val="false"/>
+          <w:iCs w:val="false"/>
+          <w:sz w:val="24"/>
+          <w:szCs w:val="24"/>
+        </w:rPr>
         <w:t>Go</w:t>
       </w:r>
       <w:r>
@@ -13573,7 +13867,7 @@
           <w:sz w:val="24"/>
           <w:szCs w:val="24"/>
         </w:rPr>
-        <w:t>.</w:t>
+        <w:t>”.</w:t>
       </w:r>
     </w:p>
     <w:p>
@@ -13605,7 +13899,7 @@
           <w:sz w:val="24"/>
           <w:szCs w:val="24"/>
         </w:rPr>
-        <w:t xml:space="preserve">Clique no botão </w:t>
+        <w:t>Clique no botão “</w:t>
       </w:r>
       <w:r>
         <w:rPr>
@@ -13631,7 +13925,7 @@
           <w:sz w:val="24"/>
           <w:szCs w:val="24"/>
         </w:rPr>
-        <w:t xml:space="preserve"> da opção </w:t>
+        <w:t>” da opção “</w:t>
       </w:r>
       <w:r>
         <w:rPr>
@@ -13644,20 +13938,20 @@
           <w:sz w:val="24"/>
           <w:szCs w:val="24"/>
         </w:rPr>
-        <w:t xml:space="preserve">Eclipse CDT(C/C++ Development Tooling) </w:t>
-      </w:r>
-      <w:r>
-        <w:rPr>
-          <w:rStyle w:val="Textooriginal"/>
-          <w:rFonts w:ascii="Liberation Mono" w:hAnsi="Liberation Mono"/>
-          <w:b w:val="false"/>
-          <w:bCs w:val="false"/>
-          <w:i w:val="false"/>
-          <w:iCs w:val="false"/>
-          <w:sz w:val="24"/>
-          <w:szCs w:val="24"/>
-        </w:rPr>
-        <w:t>…</w:t>
+        <w:t>Eclipse CDT(C/C++ Development Tooling)...</w:t>
+      </w:r>
+      <w:r>
+        <w:rPr>
+          <w:rStyle w:val="Textooriginal"/>
+          <w:rFonts w:ascii="Liberation Mono" w:hAnsi="Liberation Mono"/>
+          <w:b w:val="false"/>
+          <w:bCs w:val="false"/>
+          <w:i w:val="false"/>
+          <w:iCs w:val="false"/>
+          <w:sz w:val="24"/>
+          <w:szCs w:val="24"/>
+        </w:rPr>
+        <w:t>”</w:t>
       </w:r>
     </w:p>
     <w:p>
@@ -13689,7 +13983,7 @@
           <w:sz w:val="24"/>
           <w:szCs w:val="24"/>
         </w:rPr>
-        <w:t xml:space="preserve">Deixe todos os checkboxes marcados, e depois clique no botão </w:t>
+        <w:t>Deixe todos os checkboxes marcados, e depois clique no botão “</w:t>
       </w:r>
       <w:r>
         <w:rPr>
@@ -13715,7 +14009,7 @@
           <w:sz w:val="24"/>
           <w:szCs w:val="24"/>
         </w:rPr>
-        <w:t>.</w:t>
+        <w:t>”.</w:t>
       </w:r>
     </w:p>
     <w:p>
@@ -13747,7 +14041,7 @@
           <w:sz w:val="24"/>
           <w:szCs w:val="24"/>
         </w:rPr>
-        <w:t xml:space="preserve">Aceite os termos do contrato, e depois clique no botão </w:t>
+        <w:t>Aceite os termos do contrato, e depois clique no botão “</w:t>
       </w:r>
       <w:r>
         <w:rPr>
@@ -13773,7 +14067,7 @@
           <w:sz w:val="24"/>
           <w:szCs w:val="24"/>
         </w:rPr>
-        <w:t>.</w:t>
+        <w:t>”.</w:t>
       </w:r>
     </w:p>
     <w:p>
@@ -13806,6 +14100,526 @@
           <w:szCs w:val="24"/>
         </w:rPr>
         <w:t>Após terminar a instalação do Plug-in, reinicie o Eclipse.</w:t>
+      </w:r>
+    </w:p>
+    <w:p>
+      <w:pPr>
+        <w:pStyle w:val="Normal"/>
+        <w:rPr/>
+      </w:pPr>
+      <w:r>
+        <w:rPr/>
+      </w:r>
+    </w:p>
+    <w:p>
+      <w:pPr>
+        <w:pStyle w:val="Normal"/>
+        <w:rPr>
+          <w:rStyle w:val="Textooriginal"/>
+          <w:rFonts w:ascii="Liberation Mono" w:hAnsi="Liberation Mono"/>
+          <w:b w:val="false"/>
+          <w:bCs w:val="false"/>
+          <w:i w:val="false"/>
+          <w:iCs w:val="false"/>
+          <w:sz w:val="28"/>
+          <w:szCs w:val="28"/>
+        </w:rPr>
+      </w:pPr>
+      <w:r>
+        <w:rPr>
+          <w:rStyle w:val="Textooriginal"/>
+          <w:rFonts w:ascii="Liberation Mono" w:hAnsi="Liberation Mono"/>
+          <w:b w:val="false"/>
+          <w:bCs w:val="false"/>
+          <w:i w:val="false"/>
+          <w:iCs w:val="false"/>
+          <w:sz w:val="28"/>
+          <w:szCs w:val="28"/>
+        </w:rPr>
+        <w:t xml:space="preserve">Instalar o </w:t>
+      </w:r>
+      <w:hyperlink r:id="rId114">
+        <w:r>
+          <w:rPr>
+            <w:rStyle w:val="Textooriginal"/>
+            <w:rFonts w:ascii="Liberation Mono" w:hAnsi="Liberation Mono"/>
+            <w:b w:val="false"/>
+            <w:bCs w:val="false"/>
+            <w:i w:val="false"/>
+            <w:iCs w:val="false"/>
+            <w:sz w:val="28"/>
+            <w:szCs w:val="28"/>
+          </w:rPr>
+          <w:t>Plugin-in do AVR</w:t>
+        </w:r>
+      </w:hyperlink>
+      <w:r>
+        <w:rPr>
+          <w:rStyle w:val="Textooriginal"/>
+          <w:rFonts w:ascii="Liberation Mono" w:hAnsi="Liberation Mono"/>
+          <w:b w:val="false"/>
+          <w:bCs w:val="false"/>
+          <w:i w:val="false"/>
+          <w:iCs w:val="false"/>
+          <w:sz w:val="28"/>
+          <w:szCs w:val="28"/>
+        </w:rPr>
+        <w:t xml:space="preserve"> no Eclipse</w:t>
+      </w:r>
+    </w:p>
+    <w:p>
+      <w:pPr>
+        <w:pStyle w:val="Normal"/>
+        <w:numPr>
+          <w:ilvl w:val="0"/>
+          <w:numId w:val="25"/>
+        </w:numPr>
+        <w:rPr>
+          <w:rStyle w:val="Textooriginal"/>
+          <w:rFonts w:ascii="Liberation Mono" w:hAnsi="Liberation Mono"/>
+          <w:b w:val="false"/>
+          <w:bCs w:val="false"/>
+          <w:i w:val="false"/>
+          <w:iCs w:val="false"/>
+          <w:sz w:val="24"/>
+          <w:szCs w:val="24"/>
+        </w:rPr>
+      </w:pPr>
+      <w:r>
+        <w:rPr/>
+        <w:t>P</w:t>
+      </w:r>
+      <w:r>
+        <w:rPr>
+          <w:rStyle w:val="Textooriginal"/>
+          <w:rFonts w:ascii="Liberation Mono" w:hAnsi="Liberation Mono"/>
+          <w:b w:val="false"/>
+          <w:bCs w:val="false"/>
+          <w:i w:val="false"/>
+          <w:iCs w:val="false"/>
+          <w:sz w:val="24"/>
+          <w:szCs w:val="24"/>
+        </w:rPr>
+        <w:t>rimeiro, vá ao menu (</w:t>
+      </w:r>
+      <w:r>
+        <w:rPr>
+          <w:rStyle w:val="Textooriginal"/>
+          <w:rFonts w:ascii="Liberation Mono" w:hAnsi="Liberation Mono"/>
+          <w:b/>
+          <w:bCs/>
+          <w:i w:val="false"/>
+          <w:iCs w:val="false"/>
+          <w:sz w:val="24"/>
+          <w:szCs w:val="24"/>
+        </w:rPr>
+        <w:t xml:space="preserve">Help &gt; </w:t>
+      </w:r>
+      <w:r>
+        <w:rPr>
+          <w:rFonts w:ascii="Liberation Mono" w:hAnsi="Liberation Mono"/>
+          <w:b/>
+          <w:bCs/>
+        </w:rPr>
+        <w:t>Install New Software...</w:t>
+      </w:r>
+      <w:r>
+        <w:rPr>
+          <w:rStyle w:val="Textooriginal"/>
+          <w:rFonts w:ascii="Liberation Mono" w:hAnsi="Liberation Mono"/>
+          <w:b w:val="false"/>
+          <w:bCs w:val="false"/>
+          <w:i w:val="false"/>
+          <w:iCs w:val="false"/>
+          <w:sz w:val="24"/>
+          <w:szCs w:val="24"/>
+        </w:rPr>
+        <w:t>)</w:t>
+      </w:r>
+    </w:p>
+    <w:p>
+      <w:pPr>
+        <w:pStyle w:val="Normal"/>
+        <w:numPr>
+          <w:ilvl w:val="0"/>
+          <w:numId w:val="25"/>
+        </w:numPr>
+        <w:rPr>
+          <w:rStyle w:val="Textooriginal"/>
+          <w:rFonts w:ascii="Liberation Mono" w:hAnsi="Liberation Mono"/>
+          <w:b w:val="false"/>
+          <w:bCs w:val="false"/>
+          <w:i w:val="false"/>
+          <w:iCs w:val="false"/>
+          <w:sz w:val="24"/>
+          <w:szCs w:val="24"/>
+        </w:rPr>
+      </w:pPr>
+      <w:r>
+        <w:rPr>
+          <w:rStyle w:val="Textooriginal"/>
+          <w:rFonts w:ascii="Liberation Mono" w:hAnsi="Liberation Mono"/>
+          <w:b w:val="false"/>
+          <w:bCs w:val="false"/>
+          <w:i w:val="false"/>
+          <w:iCs w:val="false"/>
+          <w:sz w:val="24"/>
+          <w:szCs w:val="24"/>
+        </w:rPr>
+        <w:t>No campo “</w:t>
+      </w:r>
+      <w:r>
+        <w:rPr>
+          <w:rFonts w:ascii="Liberation Mono" w:hAnsi="Liberation Mono"/>
+          <w:b/>
+          <w:bCs/>
+        </w:rPr>
+        <w:t>Work with:</w:t>
+      </w:r>
+      <w:r>
+        <w:rPr>
+          <w:rStyle w:val="Textooriginal"/>
+          <w:rFonts w:ascii="Liberation Mono" w:hAnsi="Liberation Mono"/>
+          <w:b w:val="false"/>
+          <w:bCs w:val="false"/>
+          <w:i w:val="false"/>
+          <w:iCs w:val="false"/>
+          <w:sz w:val="24"/>
+          <w:szCs w:val="24"/>
+        </w:rPr>
+        <w:t>”, cole “</w:t>
+      </w:r>
+      <w:r>
+        <w:rPr>
+          <w:rFonts w:ascii="Liberation Mono" w:hAnsi="Liberation Mono"/>
+          <w:b/>
+          <w:bCs/>
+        </w:rPr>
+        <w:t>http://avr-eclipse.sourceforge.net/updatesite</w:t>
+      </w:r>
+      <w:r>
+        <w:rPr>
+          <w:rStyle w:val="Textooriginal"/>
+          <w:rFonts w:ascii="Liberation Mono" w:hAnsi="Liberation Mono"/>
+          <w:b w:val="false"/>
+          <w:bCs w:val="false"/>
+          <w:i w:val="false"/>
+          <w:iCs w:val="false"/>
+          <w:sz w:val="24"/>
+          <w:szCs w:val="24"/>
+        </w:rPr>
+        <w:t>” e depois clique no botão “</w:t>
+      </w:r>
+      <w:r>
+        <w:rPr>
+          <w:rStyle w:val="Textooriginal"/>
+          <w:rFonts w:ascii="Liberation Mono" w:hAnsi="Liberation Mono"/>
+          <w:b/>
+          <w:bCs/>
+          <w:i w:val="false"/>
+          <w:iCs w:val="false"/>
+          <w:sz w:val="24"/>
+          <w:szCs w:val="24"/>
+        </w:rPr>
+        <w:t>Add</w:t>
+      </w:r>
+      <w:r>
+        <w:rPr>
+          <w:rStyle w:val="Textooriginal"/>
+          <w:rFonts w:ascii="Liberation Mono" w:hAnsi="Liberation Mono"/>
+          <w:b w:val="false"/>
+          <w:bCs w:val="false"/>
+          <w:i w:val="false"/>
+          <w:iCs w:val="false"/>
+          <w:sz w:val="24"/>
+          <w:szCs w:val="24"/>
+        </w:rPr>
+        <w:t>”.</w:t>
+      </w:r>
+    </w:p>
+    <w:p>
+      <w:pPr>
+        <w:pStyle w:val="Normal"/>
+        <w:numPr>
+          <w:ilvl w:val="0"/>
+          <w:numId w:val="25"/>
+        </w:numPr>
+        <w:rPr>
+          <w:rStyle w:val="Textooriginal"/>
+          <w:rFonts w:ascii="Liberation Mono" w:hAnsi="Liberation Mono"/>
+          <w:b w:val="false"/>
+          <w:bCs w:val="false"/>
+          <w:i w:val="false"/>
+          <w:iCs w:val="false"/>
+          <w:sz w:val="24"/>
+          <w:szCs w:val="24"/>
+        </w:rPr>
+      </w:pPr>
+      <w:r>
+        <w:rPr>
+          <w:rStyle w:val="Textooriginal"/>
+          <w:rFonts w:ascii="Liberation Mono" w:hAnsi="Liberation Mono"/>
+          <w:b w:val="false"/>
+          <w:bCs w:val="false"/>
+          <w:i w:val="false"/>
+          <w:iCs w:val="false"/>
+          <w:sz w:val="24"/>
+          <w:szCs w:val="24"/>
+        </w:rPr>
+        <w:t>No campo “</w:t>
+      </w:r>
+      <w:r>
+        <w:rPr>
+          <w:rStyle w:val="Textooriginal"/>
+          <w:rFonts w:ascii="Liberation Mono" w:hAnsi="Liberation Mono"/>
+          <w:b/>
+          <w:bCs/>
+          <w:i w:val="false"/>
+          <w:iCs w:val="false"/>
+          <w:sz w:val="24"/>
+          <w:szCs w:val="24"/>
+        </w:rPr>
+        <w:t>Name</w:t>
+      </w:r>
+      <w:r>
+        <w:rPr>
+          <w:rStyle w:val="Textooriginal"/>
+          <w:rFonts w:ascii="Liberation Mono" w:hAnsi="Liberation Mono"/>
+          <w:b w:val="false"/>
+          <w:bCs w:val="false"/>
+          <w:i w:val="false"/>
+          <w:iCs w:val="false"/>
+          <w:sz w:val="24"/>
+          <w:szCs w:val="24"/>
+        </w:rPr>
+        <w:t>”, escreva “</w:t>
+      </w:r>
+      <w:r>
+        <w:rPr>
+          <w:rStyle w:val="Textooriginal"/>
+          <w:rFonts w:ascii="Liberation Mono" w:hAnsi="Liberation Mono"/>
+          <w:b/>
+          <w:bCs/>
+          <w:i w:val="false"/>
+          <w:iCs w:val="false"/>
+          <w:sz w:val="24"/>
+          <w:szCs w:val="24"/>
+        </w:rPr>
+        <w:t>AVR-Plugin</w:t>
+      </w:r>
+      <w:r>
+        <w:rPr>
+          <w:rStyle w:val="Textooriginal"/>
+          <w:rFonts w:ascii="Liberation Mono" w:hAnsi="Liberation Mono"/>
+          <w:b w:val="false"/>
+          <w:bCs w:val="false"/>
+          <w:i w:val="false"/>
+          <w:iCs w:val="false"/>
+          <w:sz w:val="24"/>
+          <w:szCs w:val="24"/>
+        </w:rPr>
+        <w:t>” e depois clique no botão “</w:t>
+      </w:r>
+      <w:r>
+        <w:rPr>
+          <w:rStyle w:val="Textooriginal"/>
+          <w:rFonts w:ascii="Liberation Mono" w:hAnsi="Liberation Mono"/>
+          <w:b/>
+          <w:bCs/>
+          <w:i w:val="false"/>
+          <w:iCs w:val="false"/>
+          <w:sz w:val="24"/>
+          <w:szCs w:val="24"/>
+        </w:rPr>
+        <w:t>Ok</w:t>
+      </w:r>
+      <w:r>
+        <w:rPr>
+          <w:rStyle w:val="Textooriginal"/>
+          <w:rFonts w:ascii="Liberation Mono" w:hAnsi="Liberation Mono"/>
+          <w:b w:val="false"/>
+          <w:bCs w:val="false"/>
+          <w:i w:val="false"/>
+          <w:iCs w:val="false"/>
+          <w:sz w:val="24"/>
+          <w:szCs w:val="24"/>
+        </w:rPr>
+        <w:t>”.</w:t>
+      </w:r>
+    </w:p>
+    <w:p>
+      <w:pPr>
+        <w:pStyle w:val="Normal"/>
+        <w:numPr>
+          <w:ilvl w:val="0"/>
+          <w:numId w:val="25"/>
+        </w:numPr>
+        <w:rPr>
+          <w:rStyle w:val="Textooriginal"/>
+          <w:rFonts w:ascii="Liberation Mono" w:hAnsi="Liberation Mono"/>
+          <w:b w:val="false"/>
+          <w:bCs w:val="false"/>
+          <w:i w:val="false"/>
+          <w:iCs w:val="false"/>
+          <w:sz w:val="24"/>
+          <w:szCs w:val="24"/>
+        </w:rPr>
+      </w:pPr>
+      <w:r>
+        <w:rPr>
+          <w:rStyle w:val="Textooriginal"/>
+          <w:rFonts w:ascii="Liberation Mono" w:hAnsi="Liberation Mono"/>
+          <w:b w:val="false"/>
+          <w:bCs w:val="false"/>
+          <w:i w:val="false"/>
+          <w:iCs w:val="false"/>
+          <w:sz w:val="24"/>
+          <w:szCs w:val="24"/>
+        </w:rPr>
+        <w:t>Deixe todos os checkboxes marcados, e depois clique no botão “</w:t>
+      </w:r>
+      <w:r>
+        <w:rPr>
+          <w:rStyle w:val="Textooriginal"/>
+          <w:rFonts w:ascii="Liberation Mono" w:hAnsi="Liberation Mono"/>
+          <w:b/>
+          <w:bCs/>
+          <w:i w:val="false"/>
+          <w:iCs w:val="false"/>
+          <w:sz w:val="24"/>
+          <w:szCs w:val="24"/>
+        </w:rPr>
+        <w:t>Next&gt;</w:t>
+      </w:r>
+      <w:r>
+        <w:rPr>
+          <w:rStyle w:val="Textooriginal"/>
+          <w:rFonts w:ascii="Liberation Mono" w:hAnsi="Liberation Mono"/>
+          <w:b w:val="false"/>
+          <w:bCs w:val="false"/>
+          <w:i w:val="false"/>
+          <w:iCs w:val="false"/>
+          <w:sz w:val="24"/>
+          <w:szCs w:val="24"/>
+        </w:rPr>
+        <w:t>”.</w:t>
+      </w:r>
+    </w:p>
+    <w:p>
+      <w:pPr>
+        <w:pStyle w:val="Normal"/>
+        <w:numPr>
+          <w:ilvl w:val="0"/>
+          <w:numId w:val="25"/>
+        </w:numPr>
+        <w:rPr>
+          <w:rStyle w:val="Textooriginal"/>
+          <w:rFonts w:ascii="Liberation Mono" w:hAnsi="Liberation Mono"/>
+          <w:b w:val="false"/>
+          <w:bCs w:val="false"/>
+          <w:i w:val="false"/>
+          <w:iCs w:val="false"/>
+          <w:sz w:val="24"/>
+          <w:szCs w:val="24"/>
+        </w:rPr>
+      </w:pPr>
+      <w:r>
+        <w:rPr>
+          <w:rStyle w:val="Textooriginal"/>
+          <w:rFonts w:ascii="Liberation Mono" w:hAnsi="Liberation Mono"/>
+          <w:b w:val="false"/>
+          <w:bCs w:val="false"/>
+          <w:i w:val="false"/>
+          <w:iCs w:val="false"/>
+          <w:sz w:val="24"/>
+          <w:szCs w:val="24"/>
+        </w:rPr>
+        <w:t>Aceite os termos do contrato, e depois clique no botão “</w:t>
+      </w:r>
+      <w:r>
+        <w:rPr>
+          <w:rStyle w:val="Textooriginal"/>
+          <w:rFonts w:ascii="Liberation Mono" w:hAnsi="Liberation Mono"/>
+          <w:b/>
+          <w:bCs/>
+          <w:i w:val="false"/>
+          <w:iCs w:val="false"/>
+          <w:sz w:val="24"/>
+          <w:szCs w:val="24"/>
+        </w:rPr>
+        <w:t>Finish</w:t>
+      </w:r>
+      <w:r>
+        <w:rPr>
+          <w:rStyle w:val="Textooriginal"/>
+          <w:rFonts w:ascii="Liberation Mono" w:hAnsi="Liberation Mono"/>
+          <w:b w:val="false"/>
+          <w:bCs w:val="false"/>
+          <w:i w:val="false"/>
+          <w:iCs w:val="false"/>
+          <w:sz w:val="24"/>
+          <w:szCs w:val="24"/>
+        </w:rPr>
+        <w:t>”.</w:t>
+      </w:r>
+    </w:p>
+    <w:p>
+      <w:pPr>
+        <w:pStyle w:val="Normal"/>
+        <w:numPr>
+          <w:ilvl w:val="0"/>
+          <w:numId w:val="25"/>
+        </w:numPr>
+        <w:rPr>
+          <w:rStyle w:val="Textooriginal"/>
+          <w:rFonts w:ascii="Liberation Mono" w:hAnsi="Liberation Mono"/>
+          <w:b w:val="false"/>
+          <w:bCs w:val="false"/>
+          <w:i w:val="false"/>
+          <w:iCs w:val="false"/>
+          <w:sz w:val="24"/>
+          <w:szCs w:val="24"/>
+        </w:rPr>
+      </w:pPr>
+      <w:r>
+        <w:rPr>
+          <w:rStyle w:val="Textooriginal"/>
+          <w:rFonts w:ascii="Liberation Mono" w:hAnsi="Liberation Mono"/>
+          <w:b w:val="false"/>
+          <w:bCs w:val="false"/>
+          <w:i w:val="false"/>
+          <w:iCs w:val="false"/>
+          <w:sz w:val="24"/>
+          <w:szCs w:val="24"/>
+        </w:rPr>
+        <w:t>Após terminar a instalação do Plug-in, reinicie o Eclipse.</w:t>
+      </w:r>
+    </w:p>
+    <w:p>
+      <w:pPr>
+        <w:pStyle w:val="Normal"/>
+        <w:rPr/>
+      </w:pPr>
+      <w:r>
+        <w:rPr/>
+      </w:r>
+    </w:p>
+    <w:p>
+      <w:pPr>
+        <w:pStyle w:val="Normal"/>
+        <w:rPr/>
+      </w:pPr>
+      <w:r>
+        <w:rPr/>
+      </w:r>
+    </w:p>
+    <w:p>
+      <w:pPr>
+        <w:pStyle w:val="Normal"/>
+        <w:rPr/>
+      </w:pPr>
+      <w:r>
+        <w:rPr/>
       </w:r>
     </w:p>
     <w:p>
@@ -16788,6 +17602,253 @@
     </w:lvl>
   </w:abstractNum>
   <w:abstractNum w:abstractNumId="24">
+    <w:lvl w:ilvl="0">
+      <w:start w:val="1"/>
+      <w:numFmt w:val="bullet"/>
+      <w:lvlText w:val=""/>
+      <w:lvlJc w:val="left"/>
+      <w:pPr>
+        <w:tabs>
+          <w:tab w:val="num" w:pos="720"/>
+        </w:tabs>
+        <w:ind w:left="720" w:hanging="360"/>
+      </w:pPr>
+      <w:rPr>
+        <w:rFonts w:ascii="Symbol" w:hAnsi="Symbol" w:cs="Symbol" w:hint="default"/>
+      </w:rPr>
+    </w:lvl>
+    <w:lvl w:ilvl="1">
+      <w:start w:val="1"/>
+      <w:numFmt w:val="bullet"/>
+      <w:lvlText w:val="◦"/>
+      <w:lvlJc w:val="left"/>
+      <w:pPr>
+        <w:tabs>
+          <w:tab w:val="num" w:pos="1080"/>
+        </w:tabs>
+        <w:ind w:left="1080" w:hanging="360"/>
+      </w:pPr>
+      <w:rPr>
+        <w:rFonts w:ascii="OpenSymbol" w:hAnsi="OpenSymbol" w:cs="OpenSymbol" w:hint="default"/>
+      </w:rPr>
+    </w:lvl>
+    <w:lvl w:ilvl="2">
+      <w:start w:val="1"/>
+      <w:numFmt w:val="bullet"/>
+      <w:lvlText w:val="▪"/>
+      <w:lvlJc w:val="left"/>
+      <w:pPr>
+        <w:tabs>
+          <w:tab w:val="num" w:pos="1440"/>
+        </w:tabs>
+        <w:ind w:left="1440" w:hanging="360"/>
+      </w:pPr>
+      <w:rPr>
+        <w:rFonts w:ascii="OpenSymbol" w:hAnsi="OpenSymbol" w:cs="OpenSymbol" w:hint="default"/>
+      </w:rPr>
+    </w:lvl>
+    <w:lvl w:ilvl="3">
+      <w:start w:val="1"/>
+      <w:numFmt w:val="bullet"/>
+      <w:lvlText w:val=""/>
+      <w:lvlJc w:val="left"/>
+      <w:pPr>
+        <w:tabs>
+          <w:tab w:val="num" w:pos="1800"/>
+        </w:tabs>
+        <w:ind w:left="1800" w:hanging="360"/>
+      </w:pPr>
+      <w:rPr>
+        <w:rFonts w:ascii="Symbol" w:hAnsi="Symbol" w:cs="Symbol" w:hint="default"/>
+      </w:rPr>
+    </w:lvl>
+    <w:lvl w:ilvl="4">
+      <w:start w:val="1"/>
+      <w:numFmt w:val="bullet"/>
+      <w:lvlText w:val="◦"/>
+      <w:lvlJc w:val="left"/>
+      <w:pPr>
+        <w:tabs>
+          <w:tab w:val="num" w:pos="2160"/>
+        </w:tabs>
+        <w:ind w:left="2160" w:hanging="360"/>
+      </w:pPr>
+      <w:rPr>
+        <w:rFonts w:ascii="OpenSymbol" w:hAnsi="OpenSymbol" w:cs="OpenSymbol" w:hint="default"/>
+      </w:rPr>
+    </w:lvl>
+    <w:lvl w:ilvl="5">
+      <w:start w:val="1"/>
+      <w:numFmt w:val="bullet"/>
+      <w:lvlText w:val="▪"/>
+      <w:lvlJc w:val="left"/>
+      <w:pPr>
+        <w:tabs>
+          <w:tab w:val="num" w:pos="2520"/>
+        </w:tabs>
+        <w:ind w:left="2520" w:hanging="360"/>
+      </w:pPr>
+      <w:rPr>
+        <w:rFonts w:ascii="OpenSymbol" w:hAnsi="OpenSymbol" w:cs="OpenSymbol" w:hint="default"/>
+      </w:rPr>
+    </w:lvl>
+    <w:lvl w:ilvl="6">
+      <w:start w:val="1"/>
+      <w:numFmt w:val="bullet"/>
+      <w:lvlText w:val=""/>
+      <w:lvlJc w:val="left"/>
+      <w:pPr>
+        <w:tabs>
+          <w:tab w:val="num" w:pos="2880"/>
+        </w:tabs>
+        <w:ind w:left="2880" w:hanging="360"/>
+      </w:pPr>
+      <w:rPr>
+        <w:rFonts w:ascii="Symbol" w:hAnsi="Symbol" w:cs="Symbol" w:hint="default"/>
+      </w:rPr>
+    </w:lvl>
+    <w:lvl w:ilvl="7">
+      <w:start w:val="1"/>
+      <w:numFmt w:val="bullet"/>
+      <w:lvlText w:val="◦"/>
+      <w:lvlJc w:val="left"/>
+      <w:pPr>
+        <w:tabs>
+          <w:tab w:val="num" w:pos="3240"/>
+        </w:tabs>
+        <w:ind w:left="3240" w:hanging="360"/>
+      </w:pPr>
+      <w:rPr>
+        <w:rFonts w:ascii="OpenSymbol" w:hAnsi="OpenSymbol" w:cs="OpenSymbol" w:hint="default"/>
+      </w:rPr>
+    </w:lvl>
+    <w:lvl w:ilvl="8">
+      <w:start w:val="1"/>
+      <w:numFmt w:val="bullet"/>
+      <w:lvlText w:val="▪"/>
+      <w:lvlJc w:val="left"/>
+      <w:pPr>
+        <w:tabs>
+          <w:tab w:val="num" w:pos="3600"/>
+        </w:tabs>
+        <w:ind w:left="3600" w:hanging="360"/>
+      </w:pPr>
+      <w:rPr>
+        <w:rFonts w:ascii="OpenSymbol" w:hAnsi="OpenSymbol" w:cs="OpenSymbol" w:hint="default"/>
+      </w:rPr>
+    </w:lvl>
+  </w:abstractNum>
+  <w:abstractNum w:abstractNumId="25">
+    <w:lvl w:ilvl="0">
+      <w:start w:val="1"/>
+      <w:numFmt w:val="decimal"/>
+      <w:lvlText w:val="%1."/>
+      <w:lvlJc w:val="left"/>
+      <w:pPr>
+        <w:tabs>
+          <w:tab w:val="num" w:pos="720"/>
+        </w:tabs>
+        <w:ind w:left="720" w:hanging="360"/>
+      </w:pPr>
+    </w:lvl>
+    <w:lvl w:ilvl="1">
+      <w:start w:val="1"/>
+      <w:numFmt w:val="decimal"/>
+      <w:lvlText w:val="%2."/>
+      <w:lvlJc w:val="left"/>
+      <w:pPr>
+        <w:tabs>
+          <w:tab w:val="num" w:pos="1080"/>
+        </w:tabs>
+        <w:ind w:left="1080" w:hanging="360"/>
+      </w:pPr>
+    </w:lvl>
+    <w:lvl w:ilvl="2">
+      <w:start w:val="1"/>
+      <w:numFmt w:val="decimal"/>
+      <w:lvlText w:val="%3."/>
+      <w:lvlJc w:val="left"/>
+      <w:pPr>
+        <w:tabs>
+          <w:tab w:val="num" w:pos="1440"/>
+        </w:tabs>
+        <w:ind w:left="1440" w:hanging="360"/>
+      </w:pPr>
+    </w:lvl>
+    <w:lvl w:ilvl="3">
+      <w:start w:val="1"/>
+      <w:numFmt w:val="decimal"/>
+      <w:lvlText w:val="%4."/>
+      <w:lvlJc w:val="left"/>
+      <w:pPr>
+        <w:tabs>
+          <w:tab w:val="num" w:pos="1800"/>
+        </w:tabs>
+        <w:ind w:left="1800" w:hanging="360"/>
+      </w:pPr>
+    </w:lvl>
+    <w:lvl w:ilvl="4">
+      <w:start w:val="1"/>
+      <w:numFmt w:val="decimal"/>
+      <w:lvlText w:val="%5."/>
+      <w:lvlJc w:val="left"/>
+      <w:pPr>
+        <w:tabs>
+          <w:tab w:val="num" w:pos="2160"/>
+        </w:tabs>
+        <w:ind w:left="2160" w:hanging="360"/>
+      </w:pPr>
+    </w:lvl>
+    <w:lvl w:ilvl="5">
+      <w:start w:val="1"/>
+      <w:numFmt w:val="decimal"/>
+      <w:lvlText w:val="%6."/>
+      <w:lvlJc w:val="left"/>
+      <w:pPr>
+        <w:tabs>
+          <w:tab w:val="num" w:pos="2520"/>
+        </w:tabs>
+        <w:ind w:left="2520" w:hanging="360"/>
+      </w:pPr>
+    </w:lvl>
+    <w:lvl w:ilvl="6">
+      <w:start w:val="1"/>
+      <w:numFmt w:val="decimal"/>
+      <w:lvlText w:val="%7."/>
+      <w:lvlJc w:val="left"/>
+      <w:pPr>
+        <w:tabs>
+          <w:tab w:val="num" w:pos="2880"/>
+        </w:tabs>
+        <w:ind w:left="2880" w:hanging="360"/>
+      </w:pPr>
+    </w:lvl>
+    <w:lvl w:ilvl="7">
+      <w:start w:val="1"/>
+      <w:numFmt w:val="decimal"/>
+      <w:lvlText w:val="%8."/>
+      <w:lvlJc w:val="left"/>
+      <w:pPr>
+        <w:tabs>
+          <w:tab w:val="num" w:pos="3240"/>
+        </w:tabs>
+        <w:ind w:left="3240" w:hanging="360"/>
+      </w:pPr>
+    </w:lvl>
+    <w:lvl w:ilvl="8">
+      <w:start w:val="1"/>
+      <w:numFmt w:val="decimal"/>
+      <w:lvlText w:val="%9."/>
+      <w:lvlJc w:val="left"/>
+      <w:pPr>
+        <w:tabs>
+          <w:tab w:val="num" w:pos="3600"/>
+        </w:tabs>
+        <w:ind w:left="3600" w:hanging="360"/>
+      </w:pPr>
+    </w:lvl>
+  </w:abstractNum>
+  <w:abstractNum w:abstractNumId="26">
     <w:lvl w:ilvl="0">
       <w:start w:val="1"/>
       <w:numFmt w:val="none"/>
@@ -16977,6 +18038,12 @@
   </w:num>
   <w:num w:numId="24">
     <w:abstractNumId w:val="24"/>
+  </w:num>
+  <w:num w:numId="25">
+    <w:abstractNumId w:val="25"/>
+  </w:num>
+  <w:num w:numId="26">
+    <w:abstractNumId w:val="26"/>
   </w:num>
 </w:numbering>
 </file>
@@ -17279,6 +18346,30 @@
       <w:rFonts w:cs="OpenSymbol"/>
     </w:rPr>
   </w:style>
+  <w:style w:type="character" w:styleId="ListLabel31">
+    <w:name w:val="ListLabel 31"/>
+    <w:rPr>
+      <w:rFonts w:cs="Symbol"/>
+    </w:rPr>
+  </w:style>
+  <w:style w:type="character" w:styleId="ListLabel32">
+    <w:name w:val="ListLabel 32"/>
+    <w:rPr>
+      <w:rFonts w:cs="OpenSymbol"/>
+    </w:rPr>
+  </w:style>
+  <w:style w:type="character" w:styleId="ListLabel33">
+    <w:name w:val="ListLabel 33"/>
+    <w:rPr>
+      <w:rFonts w:cs="Symbol"/>
+    </w:rPr>
+  </w:style>
+  <w:style w:type="character" w:styleId="ListLabel34">
+    <w:name w:val="ListLabel 34"/>
+    <w:rPr>
+      <w:rFonts w:cs="OpenSymbol"/>
+    </w:rPr>
+  </w:style>
   <w:style w:type="paragraph" w:styleId="Ttulo">
     <w:name w:val="Título"/>
     <w:basedOn w:val="Normal"/>

</xml_diff>